<commit_message>
Completed 2 secong question
</commit_message>
<xml_diff>
--- a/HW05/HW05.docx
+++ b/HW05/HW05.docx
@@ -7,44 +7,19 @@
         <w:pStyle w:val="Standard"/>
         <w:spacing w:line="276" w:lineRule="auto"/>
         <w:jc w:val="center"/>
+        <w:rPr>
+          <w:rFonts w:asciiTheme="minorHAnsi" w:hAnsiTheme="minorHAnsi"/>
+          <w:sz w:val="22"/>
+          <w:szCs w:val="22"/>
+        </w:rPr>
       </w:pPr>
-      <w:r>
-        <w:rPr>
-          <w:rFonts w:ascii="Times New Roman" w:hAnsi="Times New Roman" w:cs="Times New Roman"/>
-          <w:sz w:val="30"/>
-          <w:szCs w:val="30"/>
-        </w:rPr>
-        <w:sym w:font="Symbol" w:char="F065"/>
-      </w:r>
-      <w:r>
-        <w:rPr>
-          <w:rFonts w:ascii="Times New Roman" w:hAnsi="Times New Roman" w:cs="Times New Roman"/>
-          <w:sz w:val="30"/>
-          <w:szCs w:val="30"/>
-        </w:rPr>
-        <w:sym w:font="Symbol" w:char="F065"/>
-      </w:r>
-      <w:r>
-        <w:rPr>
-          <w:rFonts w:ascii="Times New Roman" w:hAnsi="Times New Roman" w:cs="Times New Roman"/>
-          <w:sz w:val="30"/>
-          <w:szCs w:val="30"/>
-        </w:rPr>
-        <w:sym w:font="Symbol" w:char="F065"/>
-      </w:r>
-      <w:r>
-        <w:rPr>
-          <w:rFonts w:ascii="Times New Roman" w:hAnsi="Times New Roman" w:cs="Times New Roman"/>
-          <w:sz w:val="30"/>
-          <w:szCs w:val="30"/>
-        </w:rPr>
-        <w:sym w:font="Symbol" w:char="F065"/>
-      </w:r>
-      <w:r>
-        <w:rPr>
-          <w:rFonts w:ascii="Times New Roman" w:hAnsi="Times New Roman" w:cs="Times New Roman"/>
-          <w:sz w:val="30"/>
-          <w:szCs w:val="30"/>
+      <w:bookmarkStart w:id="0" w:name="_GoBack"/>
+      <w:bookmarkEnd w:id="0"/>
+      <w:r>
+        <w:rPr>
+          <w:rFonts w:asciiTheme="minorHAnsi" w:hAnsiTheme="minorHAnsi" w:cs="Times New Roman"/>
+          <w:sz w:val="22"/>
+          <w:szCs w:val="22"/>
         </w:rPr>
         <w:t>CS589 Machine Learning</w:t>
       </w:r>
@@ -54,12 +29,17 @@
         <w:pStyle w:val="Standard"/>
         <w:spacing w:line="276" w:lineRule="auto"/>
         <w:jc w:val="center"/>
+        <w:rPr>
+          <w:rFonts w:asciiTheme="minorHAnsi" w:hAnsiTheme="minorHAnsi"/>
+          <w:sz w:val="22"/>
+          <w:szCs w:val="22"/>
+        </w:rPr>
       </w:pPr>
       <w:r>
         <w:rPr>
-          <w:rFonts w:ascii="Times New Roman" w:hAnsi="Times New Roman" w:cs="Times New Roman"/>
-          <w:sz w:val="30"/>
-          <w:szCs w:val="30"/>
+          <w:rFonts w:asciiTheme="minorHAnsi" w:hAnsiTheme="minorHAnsi" w:cs="Times New Roman"/>
+          <w:sz w:val="22"/>
+          <w:szCs w:val="22"/>
         </w:rPr>
         <w:t>Homework 5</w:t>
       </w:r>
@@ -69,226 +49,409 @@
         <w:pStyle w:val="Standard"/>
         <w:spacing w:line="276" w:lineRule="auto"/>
         <w:jc w:val="center"/>
+        <w:rPr>
+          <w:rFonts w:asciiTheme="minorHAnsi" w:hAnsiTheme="minorHAnsi"/>
+          <w:sz w:val="22"/>
+          <w:szCs w:val="22"/>
+        </w:rPr>
       </w:pPr>
       <w:r>
         <w:rPr>
-          <w:rFonts w:ascii="Times New Roman" w:hAnsi="Times New Roman" w:cs="Times New Roman"/>
+          <w:rFonts w:asciiTheme="minorHAnsi" w:hAnsiTheme="minorHAnsi" w:cs="Times New Roman"/>
+          <w:sz w:val="22"/>
+          <w:szCs w:val="22"/>
         </w:rPr>
         <w:t>Submitted by- Ravi Agrawal</w:t>
       </w:r>
       <w:r>
         <w:rPr>
-          <w:rFonts w:ascii="Times New Roman" w:hAnsi="Times New Roman" w:cs="Times New Roman"/>
+          <w:rFonts w:asciiTheme="minorHAnsi" w:hAnsiTheme="minorHAnsi" w:cs="Times New Roman"/>
+          <w:sz w:val="22"/>
+          <w:szCs w:val="22"/>
         </w:rPr>
         <w:tab/>
       </w:r>
       <w:r>
         <w:rPr>
-          <w:rFonts w:ascii="Times New Roman" w:hAnsi="Times New Roman" w:cs="Times New Roman"/>
+          <w:rFonts w:asciiTheme="minorHAnsi" w:hAnsiTheme="minorHAnsi" w:cs="Times New Roman"/>
+          <w:sz w:val="22"/>
+          <w:szCs w:val="22"/>
         </w:rPr>
         <w:tab/>
       </w:r>
       <w:r>
         <w:rPr>
-          <w:rFonts w:ascii="Times New Roman" w:hAnsi="Times New Roman" w:cs="Times New Roman"/>
+          <w:rFonts w:asciiTheme="minorHAnsi" w:hAnsiTheme="minorHAnsi" w:cs="Times New Roman"/>
+          <w:sz w:val="22"/>
+          <w:szCs w:val="22"/>
         </w:rPr>
         <w:tab/>
       </w:r>
       <w:r>
         <w:rPr>
-          <w:rFonts w:ascii="Times New Roman" w:hAnsi="Times New Roman" w:cs="Times New Roman"/>
+          <w:rFonts w:asciiTheme="minorHAnsi" w:hAnsiTheme="minorHAnsi" w:cs="Times New Roman"/>
+          <w:sz w:val="22"/>
+          <w:szCs w:val="22"/>
         </w:rPr>
         <w:tab/>
       </w:r>
       <w:r>
         <w:rPr>
-          <w:rFonts w:ascii="Times New Roman" w:hAnsi="Times New Roman" w:cs="Times New Roman"/>
+          <w:rFonts w:asciiTheme="minorHAnsi" w:hAnsiTheme="minorHAnsi" w:cs="Times New Roman"/>
+          <w:sz w:val="22"/>
+          <w:szCs w:val="22"/>
         </w:rPr>
         <w:tab/>
       </w:r>
       <w:r>
         <w:rPr>
-          <w:rFonts w:ascii="Times New Roman" w:hAnsi="Times New Roman" w:cs="Times New Roman"/>
+          <w:rFonts w:asciiTheme="minorHAnsi" w:hAnsiTheme="minorHAnsi" w:cs="Times New Roman"/>
+          <w:sz w:val="22"/>
+          <w:szCs w:val="22"/>
         </w:rPr>
         <w:tab/>
-        <w:t xml:space="preserve">        Due on- Dec </w:t>
-      </w:r>
-      <w:proofErr w:type="spellStart"/>
-      <w:r>
-        <w:rPr>
-          <w:rFonts w:ascii="Times New Roman" w:hAnsi="Times New Roman" w:cs="Times New Roman"/>
-        </w:rPr>
-        <w:t>XX</w:t>
-      </w:r>
-      <w:r>
-        <w:rPr>
-          <w:rFonts w:ascii="Times New Roman" w:hAnsi="Times New Roman" w:cs="Times New Roman"/>
+        <w:t xml:space="preserve">        Due on- Dec XX</w:t>
+      </w:r>
+      <w:r>
+        <w:rPr>
+          <w:rFonts w:asciiTheme="minorHAnsi" w:hAnsiTheme="minorHAnsi" w:cs="Times New Roman"/>
+          <w:sz w:val="22"/>
+          <w:szCs w:val="22"/>
           <w:vertAlign w:val="superscript"/>
         </w:rPr>
         <w:t>nd</w:t>
       </w:r>
-      <w:proofErr w:type="spellEnd"/>
-      <w:r>
-        <w:rPr>
-          <w:rFonts w:ascii="Times New Roman" w:hAnsi="Times New Roman" w:cs="Times New Roman"/>
+      <w:r>
+        <w:rPr>
+          <w:rFonts w:asciiTheme="minorHAnsi" w:hAnsiTheme="minorHAnsi" w:cs="Times New Roman"/>
+          <w:sz w:val="22"/>
+          <w:szCs w:val="22"/>
         </w:rPr>
         <w:t>, 2017</w:t>
-      </w:r>
-    </w:p>
-    <w:p/>
-    <w:p/>
-    <w:p>
-      <w:r>
-        <w:t>2 a.</w:t>
-      </w:r>
-      <w:r>
-        <w:t xml:space="preserve"> </w:t>
-      </w:r>
-      <w:r>
-        <w:t>The elbow method in the k mean clustering is way to find the optimal number of k for the k-mean clustering. The main idea of the elbow method is to run the k-mean clustering method for the range of values of k and for each value of the k calculate the sum of squared error (SEE)</w:t>
-      </w:r>
-      <w:r>
-        <w:t>. When plotting</w:t>
-      </w:r>
-      <w:r>
-        <w:t xml:space="preserve"> the SSE for the values of the k, it looks like an arm and the elbow of that arm provide the best value of the k.</w:t>
-      </w:r>
-    </w:p>
-    <w:p/>
-    <w:p>
-      <w:pPr>
-        <w:rPr>
-          <w:rFonts w:ascii="Times New Roman" w:eastAsia="Times New Roman" w:hAnsi="Times New Roman" w:cs="Times New Roman"/>
-        </w:rPr>
-      </w:pPr>
-      <w:r>
-        <w:t xml:space="preserve">2 b: </w:t>
-      </w:r>
-      <w:r>
-        <w:t xml:space="preserve">The K-mean++ is an extension to the k-mean clustering algorithm. The approach leads to the constant factor improvement. The typical approach is to choose a data example as the center for cluster, </w:t>
-      </w:r>
-      <w:r>
-        <w:rPr>
-          <w:rFonts w:ascii="Times New Roman" w:eastAsia="Times New Roman" w:hAnsi="Times New Roman" w:cs="Times New Roman"/>
-        </w:rPr>
-        <w:t>choose another</w:t>
-      </w:r>
-      <w:r>
-        <w:rPr>
-          <w:rFonts w:ascii="Times New Roman" w:eastAsia="Times New Roman" w:hAnsi="Times New Roman" w:cs="Times New Roman"/>
-        </w:rPr>
-        <w:t xml:space="preserve"> data example which is at least </w:t>
-      </w:r>
-      <w:r>
-        <w:sym w:font="Symbol" w:char="F065"/>
-      </w:r>
-      <w:r>
-        <w:t xml:space="preserve"> </w:t>
-      </w:r>
-      <w:r>
-        <w:rPr>
-          <w:rFonts w:ascii="Times New Roman" w:eastAsia="Times New Roman" w:hAnsi="Times New Roman" w:cs="Times New Roman"/>
-        </w:rPr>
-        <w:t>distance away from the first example as center for cluster</w:t>
-      </w:r>
-      <w:r>
-        <w:rPr>
-          <w:rFonts w:ascii="Times New Roman" w:eastAsia="Times New Roman" w:hAnsi="Times New Roman" w:cs="Times New Roman"/>
-        </w:rPr>
-        <w:t>.</w:t>
       </w:r>
     </w:p>
     <w:p>
       <w:pPr>
         <w:rPr>
-          <w:rFonts w:ascii="Times New Roman" w:eastAsia="Times New Roman" w:hAnsi="Times New Roman" w:cs="Times New Roman"/>
+          <w:sz w:val="22"/>
+          <w:szCs w:val="22"/>
         </w:rPr>
       </w:pPr>
     </w:p>
     <w:p>
       <w:pPr>
         <w:rPr>
-          <w:rFonts w:ascii="Times New Roman" w:eastAsia="Times New Roman" w:hAnsi="Times New Roman" w:cs="Times New Roman"/>
-        </w:rPr>
-      </w:pPr>
-      <w:r>
-        <w:rPr>
-          <w:rFonts w:ascii="Times New Roman" w:eastAsia="Times New Roman" w:hAnsi="Times New Roman" w:cs="Times New Roman"/>
-        </w:rPr>
-        <w:t>3 1.</w:t>
-      </w:r>
-    </w:p>
-    <w:p>
-      <w:pPr>
-        <w:rPr>
-          <w:rFonts w:ascii="Times New Roman" w:eastAsia="Times New Roman" w:hAnsi="Times New Roman" w:cs="Times New Roman"/>
+          <w:sz w:val="22"/>
+          <w:szCs w:val="22"/>
         </w:rPr>
       </w:pPr>
     </w:p>
     <w:p>
       <w:pPr>
         <w:rPr>
-          <w:rFonts w:ascii="Times New Roman" w:eastAsia="Times New Roman" w:hAnsi="Times New Roman" w:cs="Times New Roman"/>
+          <w:sz w:val="22"/>
+          <w:szCs w:val="22"/>
+        </w:rPr>
+      </w:pPr>
+      <w:r>
+        <w:rPr>
+          <w:sz w:val="22"/>
+          <w:szCs w:val="22"/>
+        </w:rPr>
+        <w:t>2 a.</w:t>
+      </w:r>
+      <w:r>
+        <w:rPr>
+          <w:sz w:val="22"/>
+          <w:szCs w:val="22"/>
+        </w:rPr>
+        <w:t xml:space="preserve"> </w:t>
+      </w:r>
+      <w:r>
+        <w:rPr>
+          <w:sz w:val="22"/>
+          <w:szCs w:val="22"/>
+        </w:rPr>
+        <w:t>The elbow method in the k mean clustering is way to find the optimal number of k for the k-mean clustering. The main idea of the elbow method is to run the k-mean clustering method for the range of values of k and for each value of the k calculate the sum of squared error (SEE)</w:t>
+      </w:r>
+      <w:r>
+        <w:rPr>
+          <w:sz w:val="22"/>
+          <w:szCs w:val="22"/>
+        </w:rPr>
+        <w:t>. When plotting</w:t>
+      </w:r>
+      <w:r>
+        <w:rPr>
+          <w:sz w:val="22"/>
+          <w:szCs w:val="22"/>
+        </w:rPr>
+        <w:t xml:space="preserve"> the SSE for the values of the k, it looks like an arm and the elbow of that arm provide the best value of the k.</w:t>
+      </w:r>
+    </w:p>
+    <w:p>
+      <w:pPr>
+        <w:rPr>
+          <w:sz w:val="22"/>
+          <w:szCs w:val="22"/>
         </w:rPr>
       </w:pPr>
     </w:p>
     <w:p>
       <w:pPr>
         <w:rPr>
-          <w:rFonts w:ascii="Times New Roman" w:eastAsia="Times New Roman" w:hAnsi="Times New Roman" w:cs="Times New Roman"/>
+          <w:rFonts w:eastAsia="Times New Roman" w:cs="Times New Roman"/>
+          <w:sz w:val="22"/>
+          <w:szCs w:val="22"/>
         </w:rPr>
       </w:pPr>
       <w:r>
         <w:rPr>
-          <w:rFonts w:ascii="Times New Roman" w:eastAsia="Times New Roman" w:hAnsi="Times New Roman" w:cs="Times New Roman"/>
-        </w:rPr>
-        <w:t>3 2.</w:t>
+          <w:sz w:val="22"/>
+          <w:szCs w:val="22"/>
+        </w:rPr>
+        <w:t xml:space="preserve">2 b: </w:t>
+      </w:r>
+      <w:r>
+        <w:rPr>
+          <w:sz w:val="22"/>
+          <w:szCs w:val="22"/>
+        </w:rPr>
+        <w:t xml:space="preserve">The K-mean++ is an extension to the k-mean clustering algorithm. The approach leads to the constant factor improvement. The typical approach is to choose a data example as the center for cluster, </w:t>
+      </w:r>
+      <w:r>
+        <w:rPr>
+          <w:rFonts w:eastAsia="Times New Roman" w:cs="Times New Roman"/>
+          <w:sz w:val="22"/>
+          <w:szCs w:val="22"/>
+        </w:rPr>
+        <w:t xml:space="preserve">choose another data example which is at least </w:t>
+      </w:r>
+      <w:r>
+        <w:rPr>
+          <w:sz w:val="22"/>
+          <w:szCs w:val="22"/>
+        </w:rPr>
+        <w:sym w:font="Symbol" w:char="F065"/>
+      </w:r>
+      <w:r>
+        <w:rPr>
+          <w:sz w:val="22"/>
+          <w:szCs w:val="22"/>
+        </w:rPr>
+        <w:t xml:space="preserve"> </w:t>
+      </w:r>
+      <w:r>
+        <w:rPr>
+          <w:rFonts w:eastAsia="Times New Roman" w:cs="Times New Roman"/>
+          <w:sz w:val="22"/>
+          <w:szCs w:val="22"/>
+        </w:rPr>
+        <w:t>distance away from the first example as center for cluster</w:t>
+      </w:r>
+      <w:r>
+        <w:rPr>
+          <w:rFonts w:eastAsia="Times New Roman" w:cs="Times New Roman"/>
+          <w:sz w:val="22"/>
+          <w:szCs w:val="22"/>
+        </w:rPr>
+        <w:t>.</w:t>
+      </w:r>
+    </w:p>
+    <w:p>
+      <w:pPr>
+        <w:rPr>
+          <w:rFonts w:eastAsia="Times New Roman" w:cs="Times New Roman"/>
+          <w:sz w:val="22"/>
+          <w:szCs w:val="22"/>
+        </w:rPr>
+      </w:pPr>
+    </w:p>
+    <w:p>
+      <w:pPr>
+        <w:rPr>
+          <w:rFonts w:eastAsia="Times New Roman" w:cs="Times New Roman"/>
+          <w:sz w:val="22"/>
+          <w:szCs w:val="22"/>
+        </w:rPr>
+      </w:pPr>
+      <w:r>
+        <w:rPr>
+          <w:rFonts w:eastAsia="Times New Roman" w:cs="Times New Roman"/>
+          <w:sz w:val="22"/>
+          <w:szCs w:val="22"/>
+        </w:rPr>
+        <w:t>2 c</w:t>
+      </w:r>
+      <w:r>
+        <w:rPr>
+          <w:rFonts w:eastAsia="Times New Roman" w:cs="Times New Roman"/>
+          <w:sz w:val="22"/>
+          <w:szCs w:val="22"/>
+        </w:rPr>
+        <w:t xml:space="preserve"> 1.</w:t>
+      </w:r>
+    </w:p>
+    <w:p>
+      <w:pPr>
+        <w:rPr>
+          <w:rFonts w:eastAsia="Times New Roman" w:cs="Times New Roman"/>
+          <w:sz w:val="22"/>
+          <w:szCs w:val="22"/>
+        </w:rPr>
+      </w:pPr>
+    </w:p>
+    <w:p>
+      <w:pPr>
+        <w:rPr>
+          <w:rFonts w:eastAsia="Times New Roman" w:cs="Times New Roman"/>
+          <w:sz w:val="22"/>
+          <w:szCs w:val="22"/>
+        </w:rPr>
+      </w:pPr>
+      <w:r>
+        <w:rPr>
+          <w:rFonts w:eastAsia="Times New Roman" w:cs="Times New Roman"/>
+          <w:noProof/>
+          <w:sz w:val="22"/>
+          <w:szCs w:val="22"/>
+        </w:rPr>
+        <w:drawing>
+          <wp:inline distT="0" distB="0" distL="0" distR="0" wp14:anchorId="43263A28" wp14:editId="7FF0903D">
+            <wp:extent cx="5850890" cy="4525554"/>
+            <wp:effectExtent l="0" t="0" r="0" b="0"/>
+            <wp:docPr id="1" name="Picture 1" descr="Submission/Figures/Reconstructed_image.png"/>
+            <wp:cNvGraphicFramePr>
+              <a:graphicFrameLocks xmlns:a="http://schemas.openxmlformats.org/drawingml/2006/main" noChangeAspect="1"/>
+            </wp:cNvGraphicFramePr>
+            <a:graphic xmlns:a="http://schemas.openxmlformats.org/drawingml/2006/main">
+              <a:graphicData uri="http://schemas.openxmlformats.org/drawingml/2006/picture">
+                <pic:pic xmlns:pic="http://schemas.openxmlformats.org/drawingml/2006/picture">
+                  <pic:nvPicPr>
+                    <pic:cNvPr id="0" name="Picture 1" descr="Submission/Figures/Reconstructed_image.png"/>
+                    <pic:cNvPicPr>
+                      <a:picLocks noChangeAspect="1" noChangeArrowheads="1"/>
+                    </pic:cNvPicPr>
+                  </pic:nvPicPr>
+                  <pic:blipFill>
+                    <a:blip r:embed="rId6">
+                      <a:extLst>
+                        <a:ext uri="{28A0092B-C50C-407E-A947-70E740481C1C}">
+                          <a14:useLocalDpi xmlns:a14="http://schemas.microsoft.com/office/drawing/2010/main" val="0"/>
+                        </a:ext>
+                      </a:extLst>
+                    </a:blip>
+                    <a:srcRect/>
+                    <a:stretch>
+                      <a:fillRect/>
+                    </a:stretch>
+                  </pic:blipFill>
+                  <pic:spPr bwMode="auto">
+                    <a:xfrm>
+                      <a:off x="0" y="0"/>
+                      <a:ext cx="5882767" cy="4550210"/>
+                    </a:xfrm>
+                    <a:prstGeom prst="rect">
+                      <a:avLst/>
+                    </a:prstGeom>
+                    <a:noFill/>
+                    <a:ln>
+                      <a:noFill/>
+                    </a:ln>
+                  </pic:spPr>
+                </pic:pic>
+              </a:graphicData>
+            </a:graphic>
+          </wp:inline>
+        </w:drawing>
+      </w:r>
+    </w:p>
+    <w:p>
+      <w:pPr>
+        <w:rPr>
+          <w:rFonts w:eastAsia="Times New Roman" w:cs="Times New Roman"/>
+          <w:sz w:val="22"/>
+          <w:szCs w:val="22"/>
+        </w:rPr>
+      </w:pPr>
+      <w:r>
+        <w:rPr>
+          <w:rFonts w:eastAsia="Times New Roman" w:cs="Times New Roman"/>
+          <w:sz w:val="22"/>
+          <w:szCs w:val="22"/>
+        </w:rPr>
+        <w:t>2 c 2</w:t>
+      </w:r>
+      <w:r>
+        <w:rPr>
+          <w:rFonts w:eastAsia="Times New Roman" w:cs="Times New Roman"/>
+          <w:sz w:val="22"/>
+          <w:szCs w:val="22"/>
+        </w:rPr>
+        <w:t>.</w:t>
       </w:r>
     </w:p>
     <w:tbl>
       <w:tblPr>
         <w:tblStyle w:val="TableGrid"/>
         <w:tblW w:w="0" w:type="auto"/>
+        <w:jc w:val="center"/>
         <w:tblLook w:val="04A0" w:firstRow="1" w:lastRow="0" w:firstColumn="1" w:lastColumn="0" w:noHBand="0" w:noVBand="1"/>
       </w:tblPr>
       <w:tblGrid>
-        <w:gridCol w:w="4675"/>
-        <w:gridCol w:w="4675"/>
+        <w:gridCol w:w="1391"/>
+        <w:gridCol w:w="2204"/>
       </w:tblGrid>
       <w:tr>
-        <w:tc>
-          <w:tcPr>
-            <w:tcW w:w="4675" w:type="dxa"/>
-          </w:tcPr>
-          <w:p>
-            <w:pPr>
-              <w:rPr>
-                <w:rFonts w:ascii="Times New Roman" w:eastAsia="Times New Roman" w:hAnsi="Times New Roman" w:cs="Times New Roman"/>
-              </w:rPr>
-            </w:pPr>
-            <w:r>
-              <w:rPr>
-                <w:rFonts w:ascii="Times New Roman" w:eastAsia="Times New Roman" w:hAnsi="Times New Roman" w:cs="Times New Roman"/>
-              </w:rPr>
-              <w:t>Value of K</w:t>
-            </w:r>
-            <w:bookmarkStart w:id="0" w:name="_GoBack"/>
-            <w:bookmarkEnd w:id="0"/>
-          </w:p>
-        </w:tc>
-        <w:tc>
-          <w:tcPr>
-            <w:tcW w:w="4675" w:type="dxa"/>
-          </w:tcPr>
-          <w:p>
-            <w:pPr>
-              <w:rPr>
-                <w:rFonts w:ascii="Times New Roman" w:eastAsia="Times New Roman" w:hAnsi="Times New Roman" w:cs="Times New Roman"/>
-              </w:rPr>
-            </w:pPr>
-            <w:r>
-              <w:rPr>
-                <w:rFonts w:ascii="Times New Roman" w:eastAsia="Times New Roman" w:hAnsi="Times New Roman" w:cs="Times New Roman"/>
+        <w:trPr>
+          <w:trHeight w:val="251"/>
+          <w:jc w:val="center"/>
+        </w:trPr>
+        <w:tc>
+          <w:tcPr>
+            <w:tcW w:w="1391" w:type="dxa"/>
+          </w:tcPr>
+          <w:p>
+            <w:pPr>
+              <w:jc w:val="center"/>
+              <w:rPr>
+                <w:rFonts w:eastAsia="Times New Roman" w:cs="Times New Roman"/>
+                <w:b/>
+                <w:sz w:val="22"/>
+                <w:szCs w:val="22"/>
+              </w:rPr>
+            </w:pPr>
+            <w:r>
+              <w:rPr>
+                <w:rFonts w:eastAsia="Times New Roman" w:cs="Times New Roman"/>
+                <w:b/>
+                <w:sz w:val="22"/>
+                <w:szCs w:val="22"/>
+              </w:rPr>
+              <w:t>K</w:t>
+            </w:r>
+          </w:p>
+        </w:tc>
+        <w:tc>
+          <w:tcPr>
+            <w:tcW w:w="2204" w:type="dxa"/>
+          </w:tcPr>
+          <w:p>
+            <w:pPr>
+              <w:jc w:val="center"/>
+              <w:rPr>
+                <w:rFonts w:eastAsia="Times New Roman" w:cs="Times New Roman"/>
+                <w:b/>
+                <w:sz w:val="22"/>
+                <w:szCs w:val="22"/>
+              </w:rPr>
+            </w:pPr>
+            <w:r>
+              <w:rPr>
+                <w:rFonts w:eastAsia="Times New Roman" w:cs="Times New Roman"/>
+                <w:b/>
+                <w:sz w:val="22"/>
+                <w:szCs w:val="22"/>
               </w:rPr>
               <w:t>Reconstruction Error</w:t>
             </w:r>
@@ -296,158 +459,419 @@
         </w:tc>
       </w:tr>
       <w:tr>
-        <w:tc>
-          <w:tcPr>
-            <w:tcW w:w="4675" w:type="dxa"/>
-          </w:tcPr>
-          <w:p>
-            <w:pPr>
-              <w:rPr>
-                <w:rFonts w:ascii="Times New Roman" w:eastAsia="Times New Roman" w:hAnsi="Times New Roman" w:cs="Times New Roman"/>
-              </w:rPr>
-            </w:pPr>
-          </w:p>
-        </w:tc>
-        <w:tc>
-          <w:tcPr>
-            <w:tcW w:w="4675" w:type="dxa"/>
-          </w:tcPr>
-          <w:p>
-            <w:pPr>
-              <w:rPr>
-                <w:rFonts w:ascii="Times New Roman" w:eastAsia="Times New Roman" w:hAnsi="Times New Roman" w:cs="Times New Roman"/>
-              </w:rPr>
-            </w:pPr>
+        <w:trPr>
+          <w:trHeight w:val="255"/>
+          <w:jc w:val="center"/>
+        </w:trPr>
+        <w:tc>
+          <w:tcPr>
+            <w:tcW w:w="1391" w:type="dxa"/>
+          </w:tcPr>
+          <w:p>
+            <w:pPr>
+              <w:jc w:val="center"/>
+              <w:rPr>
+                <w:rFonts w:eastAsia="Times New Roman" w:cs="Times New Roman"/>
+                <w:sz w:val="22"/>
+                <w:szCs w:val="22"/>
+              </w:rPr>
+            </w:pPr>
+            <w:r>
+              <w:rPr>
+                <w:rStyle w:val="s1"/>
+                <w:sz w:val="22"/>
+                <w:szCs w:val="22"/>
+              </w:rPr>
+              <w:t>2</w:t>
+            </w:r>
+          </w:p>
+        </w:tc>
+        <w:tc>
+          <w:tcPr>
+            <w:tcW w:w="2204" w:type="dxa"/>
+          </w:tcPr>
+          <w:p>
+            <w:pPr>
+              <w:jc w:val="center"/>
+              <w:rPr>
+                <w:rFonts w:eastAsia="Times New Roman" w:cs="Times New Roman"/>
+                <w:sz w:val="22"/>
+                <w:szCs w:val="22"/>
+              </w:rPr>
+            </w:pPr>
+            <w:r>
+              <w:rPr>
+                <w:rStyle w:val="s1"/>
+                <w:sz w:val="22"/>
+                <w:szCs w:val="22"/>
+              </w:rPr>
+              <w:t>10.325</w:t>
+            </w:r>
           </w:p>
         </w:tc>
       </w:tr>
       <w:tr>
-        <w:tc>
-          <w:tcPr>
-            <w:tcW w:w="4675" w:type="dxa"/>
-          </w:tcPr>
-          <w:p>
-            <w:pPr>
-              <w:rPr>
-                <w:rFonts w:ascii="Times New Roman" w:eastAsia="Times New Roman" w:hAnsi="Times New Roman" w:cs="Times New Roman"/>
-              </w:rPr>
-            </w:pPr>
-          </w:p>
-        </w:tc>
-        <w:tc>
-          <w:tcPr>
-            <w:tcW w:w="4675" w:type="dxa"/>
-          </w:tcPr>
-          <w:p>
-            <w:pPr>
-              <w:rPr>
-                <w:rFonts w:ascii="Times New Roman" w:eastAsia="Times New Roman" w:hAnsi="Times New Roman" w:cs="Times New Roman"/>
-              </w:rPr>
-            </w:pPr>
+        <w:trPr>
+          <w:trHeight w:val="265"/>
+          <w:jc w:val="center"/>
+        </w:trPr>
+        <w:tc>
+          <w:tcPr>
+            <w:tcW w:w="1391" w:type="dxa"/>
+          </w:tcPr>
+          <w:p>
+            <w:pPr>
+              <w:jc w:val="center"/>
+              <w:rPr>
+                <w:rFonts w:eastAsia="Times New Roman" w:cs="Times New Roman"/>
+                <w:sz w:val="22"/>
+                <w:szCs w:val="22"/>
+              </w:rPr>
+            </w:pPr>
+            <w:r>
+              <w:rPr>
+                <w:rStyle w:val="s1"/>
+                <w:sz w:val="22"/>
+                <w:szCs w:val="22"/>
+              </w:rPr>
+              <w:t>5</w:t>
+            </w:r>
+          </w:p>
+        </w:tc>
+        <w:tc>
+          <w:tcPr>
+            <w:tcW w:w="2204" w:type="dxa"/>
+          </w:tcPr>
+          <w:p>
+            <w:pPr>
+              <w:jc w:val="center"/>
+              <w:rPr>
+                <w:rFonts w:eastAsia="Times New Roman" w:cs="Times New Roman"/>
+                <w:sz w:val="22"/>
+                <w:szCs w:val="22"/>
+              </w:rPr>
+            </w:pPr>
+            <w:r>
+              <w:rPr>
+                <w:rStyle w:val="s1"/>
+                <w:sz w:val="22"/>
+                <w:szCs w:val="22"/>
+              </w:rPr>
+              <w:t>9.594</w:t>
+            </w:r>
           </w:p>
         </w:tc>
       </w:tr>
       <w:tr>
-        <w:tc>
-          <w:tcPr>
-            <w:tcW w:w="4675" w:type="dxa"/>
-          </w:tcPr>
-          <w:p>
-            <w:pPr>
-              <w:rPr>
-                <w:rFonts w:ascii="Times New Roman" w:eastAsia="Times New Roman" w:hAnsi="Times New Roman" w:cs="Times New Roman"/>
-              </w:rPr>
-            </w:pPr>
-          </w:p>
-        </w:tc>
-        <w:tc>
-          <w:tcPr>
-            <w:tcW w:w="4675" w:type="dxa"/>
-          </w:tcPr>
-          <w:p>
-            <w:pPr>
-              <w:rPr>
-                <w:rFonts w:ascii="Times New Roman" w:eastAsia="Times New Roman" w:hAnsi="Times New Roman" w:cs="Times New Roman"/>
-              </w:rPr>
-            </w:pPr>
+        <w:trPr>
+          <w:trHeight w:val="251"/>
+          <w:jc w:val="center"/>
+        </w:trPr>
+        <w:tc>
+          <w:tcPr>
+            <w:tcW w:w="1391" w:type="dxa"/>
+          </w:tcPr>
+          <w:p>
+            <w:pPr>
+              <w:jc w:val="center"/>
+              <w:rPr>
+                <w:rFonts w:eastAsia="Times New Roman" w:cs="Times New Roman"/>
+                <w:sz w:val="22"/>
+                <w:szCs w:val="22"/>
+              </w:rPr>
+            </w:pPr>
+            <w:r>
+              <w:rPr>
+                <w:rStyle w:val="s1"/>
+                <w:sz w:val="22"/>
+                <w:szCs w:val="22"/>
+              </w:rPr>
+              <w:lastRenderedPageBreak/>
+              <w:t>10</w:t>
+            </w:r>
+          </w:p>
+        </w:tc>
+        <w:tc>
+          <w:tcPr>
+            <w:tcW w:w="2204" w:type="dxa"/>
+          </w:tcPr>
+          <w:p>
+            <w:pPr>
+              <w:jc w:val="center"/>
+              <w:rPr>
+                <w:rFonts w:eastAsia="Times New Roman" w:cs="Times New Roman"/>
+                <w:sz w:val="22"/>
+                <w:szCs w:val="22"/>
+              </w:rPr>
+            </w:pPr>
+            <w:r>
+              <w:rPr>
+                <w:rStyle w:val="s1"/>
+                <w:sz w:val="22"/>
+                <w:szCs w:val="22"/>
+              </w:rPr>
+              <w:t>8.824</w:t>
+            </w:r>
           </w:p>
         </w:tc>
       </w:tr>
       <w:tr>
-        <w:tc>
-          <w:tcPr>
-            <w:tcW w:w="4675" w:type="dxa"/>
-          </w:tcPr>
-          <w:p>
-            <w:pPr>
-              <w:rPr>
-                <w:rFonts w:ascii="Times New Roman" w:eastAsia="Times New Roman" w:hAnsi="Times New Roman" w:cs="Times New Roman"/>
-              </w:rPr>
-            </w:pPr>
-          </w:p>
-        </w:tc>
-        <w:tc>
-          <w:tcPr>
-            <w:tcW w:w="4675" w:type="dxa"/>
-          </w:tcPr>
-          <w:p>
-            <w:pPr>
-              <w:rPr>
-                <w:rFonts w:ascii="Times New Roman" w:eastAsia="Times New Roman" w:hAnsi="Times New Roman" w:cs="Times New Roman"/>
-              </w:rPr>
-            </w:pPr>
+        <w:trPr>
+          <w:trHeight w:val="255"/>
+          <w:jc w:val="center"/>
+        </w:trPr>
+        <w:tc>
+          <w:tcPr>
+            <w:tcW w:w="1391" w:type="dxa"/>
+          </w:tcPr>
+          <w:p>
+            <w:pPr>
+              <w:jc w:val="center"/>
+              <w:rPr>
+                <w:rFonts w:eastAsia="Times New Roman" w:cs="Times New Roman"/>
+                <w:sz w:val="22"/>
+                <w:szCs w:val="22"/>
+              </w:rPr>
+            </w:pPr>
+            <w:r>
+              <w:rPr>
+                <w:rStyle w:val="s1"/>
+                <w:sz w:val="22"/>
+                <w:szCs w:val="22"/>
+              </w:rPr>
+              <w:t>25</w:t>
+            </w:r>
+          </w:p>
+        </w:tc>
+        <w:tc>
+          <w:tcPr>
+            <w:tcW w:w="2204" w:type="dxa"/>
+          </w:tcPr>
+          <w:p>
+            <w:pPr>
+              <w:jc w:val="center"/>
+              <w:rPr>
+                <w:rFonts w:eastAsia="Times New Roman" w:cs="Times New Roman"/>
+                <w:sz w:val="22"/>
+                <w:szCs w:val="22"/>
+              </w:rPr>
+            </w:pPr>
+            <w:r>
+              <w:rPr>
+                <w:rStyle w:val="s1"/>
+                <w:sz w:val="22"/>
+                <w:szCs w:val="22"/>
+              </w:rPr>
+              <w:t>7.589</w:t>
+            </w:r>
           </w:p>
         </w:tc>
       </w:tr>
       <w:tr>
-        <w:tc>
-          <w:tcPr>
-            <w:tcW w:w="4675" w:type="dxa"/>
-          </w:tcPr>
-          <w:p>
-            <w:pPr>
-              <w:rPr>
-                <w:rFonts w:ascii="Times New Roman" w:eastAsia="Times New Roman" w:hAnsi="Times New Roman" w:cs="Times New Roman"/>
-              </w:rPr>
-            </w:pPr>
-          </w:p>
-        </w:tc>
-        <w:tc>
-          <w:tcPr>
-            <w:tcW w:w="4675" w:type="dxa"/>
-          </w:tcPr>
-          <w:p>
-            <w:pPr>
-              <w:rPr>
-                <w:rFonts w:ascii="Times New Roman" w:eastAsia="Times New Roman" w:hAnsi="Times New Roman" w:cs="Times New Roman"/>
-              </w:rPr>
-            </w:pPr>
+        <w:trPr>
+          <w:trHeight w:val="267"/>
+          <w:jc w:val="center"/>
+        </w:trPr>
+        <w:tc>
+          <w:tcPr>
+            <w:tcW w:w="1391" w:type="dxa"/>
+          </w:tcPr>
+          <w:p>
+            <w:pPr>
+              <w:jc w:val="center"/>
+              <w:rPr>
+                <w:rFonts w:eastAsia="Times New Roman" w:cs="Times New Roman"/>
+                <w:sz w:val="22"/>
+                <w:szCs w:val="22"/>
+              </w:rPr>
+            </w:pPr>
+            <w:r>
+              <w:rPr>
+                <w:rStyle w:val="s1"/>
+                <w:sz w:val="22"/>
+                <w:szCs w:val="22"/>
+              </w:rPr>
+              <w:t>50</w:t>
+            </w:r>
+          </w:p>
+        </w:tc>
+        <w:tc>
+          <w:tcPr>
+            <w:tcW w:w="2204" w:type="dxa"/>
+          </w:tcPr>
+          <w:p>
+            <w:pPr>
+              <w:jc w:val="center"/>
+              <w:rPr>
+                <w:rFonts w:eastAsia="Times New Roman" w:cs="Times New Roman"/>
+                <w:sz w:val="22"/>
+                <w:szCs w:val="22"/>
+              </w:rPr>
+            </w:pPr>
+            <w:r>
+              <w:rPr>
+                <w:rStyle w:val="s1"/>
+                <w:sz w:val="22"/>
+                <w:szCs w:val="22"/>
+              </w:rPr>
+              <w:t>6.676</w:t>
+            </w:r>
           </w:p>
         </w:tc>
       </w:tr>
       <w:tr>
-        <w:tc>
-          <w:tcPr>
-            <w:tcW w:w="4675" w:type="dxa"/>
-          </w:tcPr>
-          <w:p>
-            <w:pPr>
-              <w:rPr>
-                <w:rFonts w:ascii="Times New Roman" w:eastAsia="Times New Roman" w:hAnsi="Times New Roman" w:cs="Times New Roman"/>
-              </w:rPr>
-            </w:pPr>
-          </w:p>
-        </w:tc>
-        <w:tc>
-          <w:tcPr>
-            <w:tcW w:w="4675" w:type="dxa"/>
-          </w:tcPr>
-          <w:p>
-            <w:pPr>
-              <w:rPr>
-                <w:rFonts w:ascii="Times New Roman" w:eastAsia="Times New Roman" w:hAnsi="Times New Roman" w:cs="Times New Roman"/>
-              </w:rPr>
-            </w:pPr>
+        <w:trPr>
+          <w:trHeight w:val="251"/>
+          <w:jc w:val="center"/>
+        </w:trPr>
+        <w:tc>
+          <w:tcPr>
+            <w:tcW w:w="1391" w:type="dxa"/>
+          </w:tcPr>
+          <w:p>
+            <w:pPr>
+              <w:jc w:val="center"/>
+              <w:rPr>
+                <w:rFonts w:eastAsia="Times New Roman" w:cs="Times New Roman"/>
+                <w:sz w:val="22"/>
+                <w:szCs w:val="22"/>
+              </w:rPr>
+            </w:pPr>
+            <w:r>
+              <w:rPr>
+                <w:rStyle w:val="s1"/>
+                <w:sz w:val="22"/>
+                <w:szCs w:val="22"/>
+              </w:rPr>
+              <w:t>75</w:t>
+            </w:r>
+          </w:p>
+        </w:tc>
+        <w:tc>
+          <w:tcPr>
+            <w:tcW w:w="2204" w:type="dxa"/>
+          </w:tcPr>
+          <w:p>
+            <w:pPr>
+              <w:jc w:val="center"/>
+              <w:rPr>
+                <w:rFonts w:eastAsia="Times New Roman" w:cs="Times New Roman"/>
+                <w:sz w:val="22"/>
+                <w:szCs w:val="22"/>
+              </w:rPr>
+            </w:pPr>
+            <w:r>
+              <w:rPr>
+                <w:rStyle w:val="s1"/>
+                <w:sz w:val="22"/>
+                <w:szCs w:val="22"/>
+              </w:rPr>
+              <w:t>6.092</w:t>
+            </w:r>
+          </w:p>
+        </w:tc>
+      </w:tr>
+      <w:tr>
+        <w:trPr>
+          <w:trHeight w:val="288"/>
+          <w:jc w:val="center"/>
+        </w:trPr>
+        <w:tc>
+          <w:tcPr>
+            <w:tcW w:w="1391" w:type="dxa"/>
+          </w:tcPr>
+          <w:p>
+            <w:pPr>
+              <w:jc w:val="center"/>
+              <w:rPr>
+                <w:rStyle w:val="s1"/>
+                <w:sz w:val="22"/>
+                <w:szCs w:val="22"/>
+              </w:rPr>
+            </w:pPr>
+            <w:r>
+              <w:rPr>
+                <w:rStyle w:val="s1"/>
+                <w:sz w:val="22"/>
+                <w:szCs w:val="22"/>
+              </w:rPr>
+              <w:t>100</w:t>
+            </w:r>
+          </w:p>
+        </w:tc>
+        <w:tc>
+          <w:tcPr>
+            <w:tcW w:w="2204" w:type="dxa"/>
+          </w:tcPr>
+          <w:p>
+            <w:pPr>
+              <w:jc w:val="center"/>
+              <w:rPr>
+                <w:rStyle w:val="s1"/>
+                <w:sz w:val="22"/>
+                <w:szCs w:val="22"/>
+              </w:rPr>
+            </w:pPr>
+            <w:r>
+              <w:rPr>
+                <w:rStyle w:val="s1"/>
+                <w:sz w:val="22"/>
+                <w:szCs w:val="22"/>
+              </w:rPr>
+              <w:t>5.688</w:t>
+            </w:r>
+          </w:p>
+        </w:tc>
+      </w:tr>
+      <w:tr>
+        <w:trPr>
+          <w:trHeight w:val="255"/>
+          <w:jc w:val="center"/>
+        </w:trPr>
+        <w:tc>
+          <w:tcPr>
+            <w:tcW w:w="1391" w:type="dxa"/>
+          </w:tcPr>
+          <w:p>
+            <w:pPr>
+              <w:jc w:val="center"/>
+              <w:rPr>
+                <w:rStyle w:val="s1"/>
+                <w:sz w:val="22"/>
+                <w:szCs w:val="22"/>
+              </w:rPr>
+            </w:pPr>
+            <w:r>
+              <w:rPr>
+                <w:rStyle w:val="s1"/>
+                <w:sz w:val="22"/>
+                <w:szCs w:val="22"/>
+              </w:rPr>
+              <w:t>200</w:t>
+            </w:r>
+          </w:p>
+        </w:tc>
+        <w:tc>
+          <w:tcPr>
+            <w:tcW w:w="2204" w:type="dxa"/>
+          </w:tcPr>
+          <w:p>
+            <w:pPr>
+              <w:jc w:val="center"/>
+              <w:rPr>
+                <w:rStyle w:val="s1"/>
+                <w:sz w:val="22"/>
+                <w:szCs w:val="22"/>
+              </w:rPr>
+            </w:pPr>
+            <w:r>
+              <w:rPr>
+                <w:rStyle w:val="s1"/>
+                <w:sz w:val="22"/>
+                <w:szCs w:val="22"/>
+              </w:rPr>
+              <w:t>4.728</w:t>
+            </w:r>
           </w:p>
         </w:tc>
       </w:tr>
@@ -455,9 +879,667 @@
     <w:p>
       <w:pPr>
         <w:rPr>
-          <w:rFonts w:ascii="Times New Roman" w:eastAsia="Times New Roman" w:hAnsi="Times New Roman" w:cs="Times New Roman"/>
+          <w:rFonts w:eastAsia="Times New Roman" w:cs="Times New Roman"/>
+          <w:sz w:val="22"/>
+          <w:szCs w:val="22"/>
         </w:rPr>
       </w:pPr>
+    </w:p>
+    <w:p>
+      <w:pPr>
+        <w:rPr>
+          <w:rFonts w:eastAsia="Times New Roman" w:cs="Times New Roman"/>
+          <w:sz w:val="22"/>
+          <w:szCs w:val="22"/>
+        </w:rPr>
+      </w:pPr>
+    </w:p>
+    <w:p>
+      <w:pPr>
+        <w:rPr>
+          <w:rFonts w:eastAsia="Times New Roman" w:cs="Times New Roman"/>
+          <w:sz w:val="22"/>
+          <w:szCs w:val="22"/>
+        </w:rPr>
+      </w:pPr>
+      <w:r>
+        <w:rPr>
+          <w:rFonts w:eastAsia="Times New Roman" w:cs="Times New Roman"/>
+          <w:sz w:val="22"/>
+          <w:szCs w:val="22"/>
+        </w:rPr>
+        <w:t>2 c 3.</w:t>
+      </w:r>
+      <w:r>
+        <w:rPr>
+          <w:rFonts w:eastAsia="Times New Roman" w:cs="Times New Roman"/>
+          <w:sz w:val="22"/>
+          <w:szCs w:val="22"/>
+        </w:rPr>
+        <w:t xml:space="preserve"> The Compressed image needs:</w:t>
+      </w:r>
+    </w:p>
+    <w:p>
+      <w:pPr>
+        <w:rPr>
+          <w:rFonts w:eastAsia="Times New Roman" w:cs="Times New Roman"/>
+          <w:sz w:val="22"/>
+          <w:szCs w:val="22"/>
+        </w:rPr>
+      </w:pPr>
+    </w:p>
+    <w:tbl>
+      <w:tblPr>
+        <w:tblStyle w:val="TableGrid"/>
+        <w:tblW w:w="0" w:type="auto"/>
+        <w:jc w:val="center"/>
+        <w:tblLook w:val="04A0" w:firstRow="1" w:lastRow="0" w:firstColumn="1" w:lastColumn="0" w:noHBand="0" w:noVBand="1"/>
+      </w:tblPr>
+      <w:tblGrid>
+        <w:gridCol w:w="2375"/>
+        <w:gridCol w:w="2375"/>
+      </w:tblGrid>
+      <w:tr>
+        <w:trPr>
+          <w:trHeight w:val="240"/>
+          <w:jc w:val="center"/>
+        </w:trPr>
+        <w:tc>
+          <w:tcPr>
+            <w:tcW w:w="2375" w:type="dxa"/>
+          </w:tcPr>
+          <w:p>
+            <w:pPr>
+              <w:jc w:val="center"/>
+              <w:rPr>
+                <w:rStyle w:val="s1"/>
+                <w:b/>
+                <w:sz w:val="22"/>
+                <w:szCs w:val="22"/>
+              </w:rPr>
+            </w:pPr>
+            <w:r>
+              <w:rPr>
+                <w:rStyle w:val="s1"/>
+                <w:b/>
+                <w:sz w:val="22"/>
+                <w:szCs w:val="22"/>
+              </w:rPr>
+              <w:t>K</w:t>
+            </w:r>
+          </w:p>
+        </w:tc>
+        <w:tc>
+          <w:tcPr>
+            <w:tcW w:w="2375" w:type="dxa"/>
+          </w:tcPr>
+          <w:p>
+            <w:pPr>
+              <w:jc w:val="center"/>
+              <w:rPr>
+                <w:rStyle w:val="s1"/>
+                <w:b/>
+                <w:sz w:val="22"/>
+                <w:szCs w:val="22"/>
+              </w:rPr>
+            </w:pPr>
+            <w:r>
+              <w:rPr>
+                <w:rStyle w:val="s1"/>
+                <w:b/>
+                <w:sz w:val="22"/>
+                <w:szCs w:val="22"/>
+              </w:rPr>
+              <w:t>Compression Rate</w:t>
+            </w:r>
+          </w:p>
+        </w:tc>
+      </w:tr>
+      <w:tr>
+        <w:trPr>
+          <w:trHeight w:val="268"/>
+          <w:jc w:val="center"/>
+        </w:trPr>
+        <w:tc>
+          <w:tcPr>
+            <w:tcW w:w="2375" w:type="dxa"/>
+          </w:tcPr>
+          <w:p>
+            <w:pPr>
+              <w:jc w:val="center"/>
+              <w:rPr>
+                <w:rFonts w:eastAsia="Times New Roman" w:cs="Times New Roman"/>
+                <w:sz w:val="22"/>
+                <w:szCs w:val="22"/>
+              </w:rPr>
+            </w:pPr>
+            <w:r>
+              <w:rPr>
+                <w:rStyle w:val="s1"/>
+                <w:sz w:val="22"/>
+                <w:szCs w:val="22"/>
+              </w:rPr>
+              <w:t>2</w:t>
+            </w:r>
+          </w:p>
+        </w:tc>
+        <w:tc>
+          <w:tcPr>
+            <w:tcW w:w="2375" w:type="dxa"/>
+          </w:tcPr>
+          <w:p>
+            <w:pPr>
+              <w:jc w:val="center"/>
+              <w:rPr>
+                <w:rFonts w:eastAsia="Times New Roman" w:cs="Times New Roman"/>
+                <w:sz w:val="22"/>
+                <w:szCs w:val="22"/>
+              </w:rPr>
+            </w:pPr>
+            <w:r>
+              <w:rPr>
+                <w:rStyle w:val="s1"/>
+                <w:sz w:val="22"/>
+                <w:szCs w:val="22"/>
+              </w:rPr>
+              <w:t>0.041</w:t>
+            </w:r>
+          </w:p>
+        </w:tc>
+      </w:tr>
+      <w:tr>
+        <w:trPr>
+          <w:trHeight w:val="247"/>
+          <w:jc w:val="center"/>
+        </w:trPr>
+        <w:tc>
+          <w:tcPr>
+            <w:tcW w:w="2375" w:type="dxa"/>
+          </w:tcPr>
+          <w:p>
+            <w:pPr>
+              <w:jc w:val="center"/>
+              <w:rPr>
+                <w:rFonts w:eastAsia="Times New Roman" w:cs="Times New Roman"/>
+                <w:sz w:val="22"/>
+                <w:szCs w:val="22"/>
+              </w:rPr>
+            </w:pPr>
+            <w:r>
+              <w:rPr>
+                <w:rStyle w:val="s1"/>
+                <w:sz w:val="22"/>
+                <w:szCs w:val="22"/>
+              </w:rPr>
+              <w:t>5</w:t>
+            </w:r>
+          </w:p>
+        </w:tc>
+        <w:tc>
+          <w:tcPr>
+            <w:tcW w:w="2375" w:type="dxa"/>
+          </w:tcPr>
+          <w:p>
+            <w:pPr>
+              <w:jc w:val="center"/>
+              <w:rPr>
+                <w:rFonts w:eastAsia="Times New Roman" w:cs="Times New Roman"/>
+                <w:sz w:val="22"/>
+                <w:szCs w:val="22"/>
+              </w:rPr>
+            </w:pPr>
+            <w:r>
+              <w:rPr>
+                <w:rStyle w:val="s1"/>
+                <w:sz w:val="22"/>
+                <w:szCs w:val="22"/>
+              </w:rPr>
+              <w:t>0.096</w:t>
+            </w:r>
+          </w:p>
+        </w:tc>
+      </w:tr>
+      <w:tr>
+        <w:trPr>
+          <w:trHeight w:val="240"/>
+          <w:jc w:val="center"/>
+        </w:trPr>
+        <w:tc>
+          <w:tcPr>
+            <w:tcW w:w="2375" w:type="dxa"/>
+          </w:tcPr>
+          <w:p>
+            <w:pPr>
+              <w:jc w:val="center"/>
+              <w:rPr>
+                <w:rFonts w:eastAsia="Times New Roman" w:cs="Times New Roman"/>
+                <w:sz w:val="22"/>
+                <w:szCs w:val="22"/>
+              </w:rPr>
+            </w:pPr>
+            <w:r>
+              <w:rPr>
+                <w:rStyle w:val="s1"/>
+                <w:sz w:val="22"/>
+                <w:szCs w:val="22"/>
+              </w:rPr>
+              <w:t>10</w:t>
+            </w:r>
+          </w:p>
+        </w:tc>
+        <w:tc>
+          <w:tcPr>
+            <w:tcW w:w="2375" w:type="dxa"/>
+          </w:tcPr>
+          <w:p>
+            <w:pPr>
+              <w:jc w:val="center"/>
+              <w:rPr>
+                <w:rFonts w:eastAsia="Times New Roman" w:cs="Times New Roman"/>
+                <w:sz w:val="22"/>
+                <w:szCs w:val="22"/>
+              </w:rPr>
+            </w:pPr>
+            <w:r>
+              <w:rPr>
+                <w:rStyle w:val="s1"/>
+                <w:sz w:val="22"/>
+                <w:szCs w:val="22"/>
+              </w:rPr>
+              <w:t>0.138</w:t>
+            </w:r>
+          </w:p>
+        </w:tc>
+      </w:tr>
+      <w:tr>
+        <w:trPr>
+          <w:trHeight w:val="247"/>
+          <w:jc w:val="center"/>
+        </w:trPr>
+        <w:tc>
+          <w:tcPr>
+            <w:tcW w:w="2375" w:type="dxa"/>
+          </w:tcPr>
+          <w:p>
+            <w:pPr>
+              <w:jc w:val="center"/>
+              <w:rPr>
+                <w:rFonts w:eastAsia="Times New Roman" w:cs="Times New Roman"/>
+                <w:sz w:val="22"/>
+                <w:szCs w:val="22"/>
+              </w:rPr>
+            </w:pPr>
+            <w:r>
+              <w:rPr>
+                <w:rStyle w:val="s1"/>
+                <w:sz w:val="22"/>
+                <w:szCs w:val="22"/>
+              </w:rPr>
+              <w:t>25</w:t>
+            </w:r>
+          </w:p>
+        </w:tc>
+        <w:tc>
+          <w:tcPr>
+            <w:tcW w:w="2375" w:type="dxa"/>
+          </w:tcPr>
+          <w:p>
+            <w:pPr>
+              <w:pStyle w:val="p1"/>
+              <w:jc w:val="center"/>
+              <w:rPr>
+                <w:rFonts w:asciiTheme="minorHAnsi" w:hAnsiTheme="minorHAnsi" w:cs="Arial Hebrew"/>
+                <w:sz w:val="22"/>
+                <w:szCs w:val="22"/>
+              </w:rPr>
+            </w:pPr>
+            <w:r>
+              <w:rPr>
+                <w:rStyle w:val="s1"/>
+                <w:rFonts w:asciiTheme="minorHAnsi" w:hAnsiTheme="minorHAnsi" w:cs="Arial Hebrew"/>
+                <w:sz w:val="22"/>
+                <w:szCs w:val="22"/>
+              </w:rPr>
+              <w:t>0.193</w:t>
+            </w:r>
+          </w:p>
+        </w:tc>
+      </w:tr>
+      <w:tr>
+        <w:trPr>
+          <w:trHeight w:val="240"/>
+          <w:jc w:val="center"/>
+        </w:trPr>
+        <w:tc>
+          <w:tcPr>
+            <w:tcW w:w="2375" w:type="dxa"/>
+          </w:tcPr>
+          <w:p>
+            <w:pPr>
+              <w:jc w:val="center"/>
+              <w:rPr>
+                <w:rFonts w:eastAsia="Times New Roman" w:cs="Times New Roman"/>
+                <w:sz w:val="22"/>
+                <w:szCs w:val="22"/>
+              </w:rPr>
+            </w:pPr>
+            <w:r>
+              <w:rPr>
+                <w:rStyle w:val="s1"/>
+                <w:sz w:val="22"/>
+                <w:szCs w:val="22"/>
+              </w:rPr>
+              <w:t>50</w:t>
+            </w:r>
+          </w:p>
+        </w:tc>
+        <w:tc>
+          <w:tcPr>
+            <w:tcW w:w="2375" w:type="dxa"/>
+          </w:tcPr>
+          <w:p>
+            <w:pPr>
+              <w:pStyle w:val="p1"/>
+              <w:jc w:val="center"/>
+              <w:rPr>
+                <w:rFonts w:asciiTheme="minorHAnsi" w:hAnsiTheme="minorHAnsi"/>
+                <w:sz w:val="22"/>
+                <w:szCs w:val="22"/>
+              </w:rPr>
+            </w:pPr>
+            <w:r>
+              <w:rPr>
+                <w:rStyle w:val="s1"/>
+                <w:rFonts w:asciiTheme="minorHAnsi" w:hAnsiTheme="minorHAnsi"/>
+                <w:sz w:val="22"/>
+                <w:szCs w:val="22"/>
+              </w:rPr>
+              <w:t>0.235</w:t>
+            </w:r>
+          </w:p>
+        </w:tc>
+      </w:tr>
+      <w:tr>
+        <w:trPr>
+          <w:trHeight w:val="247"/>
+          <w:jc w:val="center"/>
+        </w:trPr>
+        <w:tc>
+          <w:tcPr>
+            <w:tcW w:w="2375" w:type="dxa"/>
+          </w:tcPr>
+          <w:p>
+            <w:pPr>
+              <w:jc w:val="center"/>
+              <w:rPr>
+                <w:rFonts w:eastAsia="Times New Roman" w:cs="Times New Roman"/>
+                <w:sz w:val="22"/>
+                <w:szCs w:val="22"/>
+              </w:rPr>
+            </w:pPr>
+            <w:r>
+              <w:rPr>
+                <w:rStyle w:val="s1"/>
+                <w:sz w:val="22"/>
+                <w:szCs w:val="22"/>
+              </w:rPr>
+              <w:t>75</w:t>
+            </w:r>
+          </w:p>
+        </w:tc>
+        <w:tc>
+          <w:tcPr>
+            <w:tcW w:w="2375" w:type="dxa"/>
+          </w:tcPr>
+          <w:p>
+            <w:pPr>
+              <w:jc w:val="center"/>
+              <w:rPr>
+                <w:rFonts w:eastAsia="Times New Roman" w:cs="Times New Roman"/>
+                <w:sz w:val="22"/>
+                <w:szCs w:val="22"/>
+              </w:rPr>
+            </w:pPr>
+            <w:r>
+              <w:rPr>
+                <w:rStyle w:val="s1"/>
+                <w:sz w:val="22"/>
+                <w:szCs w:val="22"/>
+              </w:rPr>
+              <w:t>0.260</w:t>
+            </w:r>
+          </w:p>
+        </w:tc>
+      </w:tr>
+      <w:tr>
+        <w:trPr>
+          <w:trHeight w:val="240"/>
+          <w:jc w:val="center"/>
+        </w:trPr>
+        <w:tc>
+          <w:tcPr>
+            <w:tcW w:w="2375" w:type="dxa"/>
+          </w:tcPr>
+          <w:p>
+            <w:pPr>
+              <w:jc w:val="center"/>
+              <w:rPr>
+                <w:rStyle w:val="s1"/>
+                <w:sz w:val="22"/>
+                <w:szCs w:val="22"/>
+              </w:rPr>
+            </w:pPr>
+            <w:r>
+              <w:rPr>
+                <w:rStyle w:val="s1"/>
+                <w:sz w:val="22"/>
+                <w:szCs w:val="22"/>
+              </w:rPr>
+              <w:t>100</w:t>
+            </w:r>
+          </w:p>
+        </w:tc>
+        <w:tc>
+          <w:tcPr>
+            <w:tcW w:w="2375" w:type="dxa"/>
+          </w:tcPr>
+          <w:p>
+            <w:pPr>
+              <w:pStyle w:val="p1"/>
+              <w:jc w:val="center"/>
+              <w:rPr>
+                <w:rStyle w:val="s1"/>
+                <w:rFonts w:asciiTheme="minorHAnsi" w:hAnsiTheme="minorHAnsi"/>
+                <w:sz w:val="22"/>
+                <w:szCs w:val="22"/>
+              </w:rPr>
+            </w:pPr>
+            <w:r>
+              <w:rPr>
+                <w:rStyle w:val="s1"/>
+                <w:rFonts w:asciiTheme="minorHAnsi" w:hAnsiTheme="minorHAnsi"/>
+                <w:sz w:val="22"/>
+                <w:szCs w:val="22"/>
+              </w:rPr>
+              <w:t>0.277</w:t>
+            </w:r>
+          </w:p>
+        </w:tc>
+      </w:tr>
+      <w:tr>
+        <w:trPr>
+          <w:trHeight w:val="218"/>
+          <w:jc w:val="center"/>
+        </w:trPr>
+        <w:tc>
+          <w:tcPr>
+            <w:tcW w:w="2375" w:type="dxa"/>
+          </w:tcPr>
+          <w:p>
+            <w:pPr>
+              <w:jc w:val="center"/>
+              <w:rPr>
+                <w:rStyle w:val="s1"/>
+                <w:sz w:val="22"/>
+                <w:szCs w:val="22"/>
+              </w:rPr>
+            </w:pPr>
+            <w:r>
+              <w:rPr>
+                <w:rStyle w:val="s1"/>
+                <w:sz w:val="22"/>
+                <w:szCs w:val="22"/>
+              </w:rPr>
+              <w:t>200</w:t>
+            </w:r>
+          </w:p>
+        </w:tc>
+        <w:tc>
+          <w:tcPr>
+            <w:tcW w:w="2375" w:type="dxa"/>
+          </w:tcPr>
+          <w:p>
+            <w:pPr>
+              <w:pStyle w:val="p1"/>
+              <w:jc w:val="center"/>
+              <w:rPr>
+                <w:rStyle w:val="s1"/>
+                <w:rFonts w:asciiTheme="minorHAnsi" w:hAnsiTheme="minorHAnsi"/>
+                <w:sz w:val="22"/>
+                <w:szCs w:val="22"/>
+              </w:rPr>
+            </w:pPr>
+            <w:r>
+              <w:rPr>
+                <w:rStyle w:val="s1"/>
+                <w:rFonts w:asciiTheme="minorHAnsi" w:hAnsiTheme="minorHAnsi"/>
+                <w:sz w:val="22"/>
+                <w:szCs w:val="22"/>
+              </w:rPr>
+              <w:t>0.319</w:t>
+            </w:r>
+          </w:p>
+        </w:tc>
+      </w:tr>
+    </w:tbl>
+    <w:p>
+      <w:pPr>
+        <w:rPr>
+          <w:rFonts w:eastAsia="Times New Roman" w:cs="Times New Roman"/>
+          <w:sz w:val="22"/>
+          <w:szCs w:val="22"/>
+        </w:rPr>
+      </w:pPr>
+    </w:p>
+    <w:p>
+      <w:pPr>
+        <w:rPr>
+          <w:rFonts w:eastAsia="Times New Roman" w:cs="Times New Roman"/>
+          <w:sz w:val="22"/>
+          <w:szCs w:val="22"/>
+        </w:rPr>
+      </w:pPr>
+      <w:r>
+        <w:rPr>
+          <w:rFonts w:eastAsia="Times New Roman" w:cs="Times New Roman"/>
+          <w:sz w:val="22"/>
+          <w:szCs w:val="22"/>
+        </w:rPr>
+        <w:t>2 c 4:</w:t>
+      </w:r>
+    </w:p>
+    <w:p>
+      <w:pPr>
+        <w:jc w:val="center"/>
+        <w:rPr>
+          <w:rFonts w:eastAsia="Times New Roman" w:cs="Times New Roman"/>
+          <w:sz w:val="22"/>
+          <w:szCs w:val="22"/>
+        </w:rPr>
+      </w:pPr>
+      <w:r>
+        <w:rPr>
+          <w:rFonts w:eastAsia="Times New Roman" w:cs="Times New Roman"/>
+          <w:noProof/>
+          <w:sz w:val="22"/>
+          <w:szCs w:val="22"/>
+        </w:rPr>
+        <w:drawing>
+          <wp:inline distT="0" distB="0" distL="0" distR="0" wp14:anchorId="6678FA57" wp14:editId="4C609852">
+            <wp:extent cx="3937635" cy="1869854"/>
+            <wp:effectExtent l="0" t="0" r="0" b="10160"/>
+            <wp:docPr id="2" name="Picture 2" descr="Submission/Figures/kmeanElbow.png"/>
+            <wp:cNvGraphicFramePr>
+              <a:graphicFrameLocks xmlns:a="http://schemas.openxmlformats.org/drawingml/2006/main" noChangeAspect="1"/>
+            </wp:cNvGraphicFramePr>
+            <a:graphic xmlns:a="http://schemas.openxmlformats.org/drawingml/2006/main">
+              <a:graphicData uri="http://schemas.openxmlformats.org/drawingml/2006/picture">
+                <pic:pic xmlns:pic="http://schemas.openxmlformats.org/drawingml/2006/picture">
+                  <pic:nvPicPr>
+                    <pic:cNvPr id="0" name="Picture 1" descr="Submission/Figures/kmeanElbow.png"/>
+                    <pic:cNvPicPr>
+                      <a:picLocks noChangeAspect="1" noChangeArrowheads="1"/>
+                    </pic:cNvPicPr>
+                  </pic:nvPicPr>
+                  <pic:blipFill>
+                    <a:blip r:embed="rId7">
+                      <a:extLst>
+                        <a:ext uri="{28A0092B-C50C-407E-A947-70E740481C1C}">
+                          <a14:useLocalDpi xmlns:a14="http://schemas.microsoft.com/office/drawing/2010/main" val="0"/>
+                        </a:ext>
+                      </a:extLst>
+                    </a:blip>
+                    <a:srcRect/>
+                    <a:stretch>
+                      <a:fillRect/>
+                    </a:stretch>
+                  </pic:blipFill>
+                  <pic:spPr bwMode="auto">
+                    <a:xfrm>
+                      <a:off x="0" y="0"/>
+                      <a:ext cx="3959208" cy="1880098"/>
+                    </a:xfrm>
+                    <a:prstGeom prst="rect">
+                      <a:avLst/>
+                    </a:prstGeom>
+                    <a:noFill/>
+                    <a:ln>
+                      <a:noFill/>
+                    </a:ln>
+                  </pic:spPr>
+                </pic:pic>
+              </a:graphicData>
+            </a:graphic>
+          </wp:inline>
+        </w:drawing>
+      </w:r>
+    </w:p>
+    <w:p>
+      <w:pPr>
+        <w:rPr>
+          <w:rFonts w:eastAsia="Times New Roman" w:cs="Times New Roman"/>
+          <w:sz w:val="22"/>
+          <w:szCs w:val="22"/>
+        </w:rPr>
+      </w:pPr>
+    </w:p>
+    <w:p>
+      <w:pPr>
+        <w:ind w:firstLine="720"/>
+        <w:rPr>
+          <w:rFonts w:eastAsia="Times New Roman" w:cs="Times New Roman"/>
+          <w:sz w:val="22"/>
+          <w:szCs w:val="22"/>
+        </w:rPr>
+      </w:pPr>
+      <w:r>
+        <w:rPr>
+          <w:rFonts w:eastAsia="Times New Roman" w:cs="Times New Roman"/>
+          <w:sz w:val="22"/>
+          <w:szCs w:val="22"/>
+        </w:rPr>
+        <w:t>The K-means is very powerful tool for the image compression, but finding the right k can be troublesome. If the K-means is performed with very small k then we may end up with very high Reconstruction error, Sum of Squared error (SSE) or very low compression rate. If we choose k very high then the algorithms will work very well on compression without losing information but will take a long time to compress the image. The elbow graph as shown above is a great technique to found the right k to get the fast compression, without losing information.</w:t>
+      </w:r>
     </w:p>
     <w:sectPr>
       <w:pgSz w:w="12240" w:h="15840"/>
@@ -467,6 +1549,68 @@
     </w:sectPr>
   </w:body>
 </w:document>
+</file>
+
+<file path=word/numbering.xml><?xml version="1.0" encoding="utf-8"?>
+<w:numbering xmlns:wpc="http://schemas.microsoft.com/office/word/2010/wordprocessingCanvas" xmlns:mo="http://schemas.microsoft.com/office/mac/office/2008/main" xmlns:mc="http://schemas.openxmlformats.org/markup-compatibility/2006" xmlns:mv="urn:schemas-microsoft-com:mac:vml" xmlns:o="urn:schemas-microsoft-com:office:office" xmlns:r="http://schemas.openxmlformats.org/officeDocument/2006/relationships" xmlns:m="http://schemas.openxmlformats.org/officeDocument/2006/math" xmlns:v="urn:schemas-microsoft-com:vml" xmlns:wp14="http://schemas.microsoft.com/office/word/2010/wordprocessingDrawing" xmlns:wp="http://schemas.openxmlformats.org/drawingml/2006/wordprocessingDrawing" xmlns:w10="urn:schemas-microsoft-com:office:word" xmlns:w="http://schemas.openxmlformats.org/wordprocessingml/2006/main" xmlns:w14="http://schemas.microsoft.com/office/word/2010/wordml" xmlns:w15="http://schemas.microsoft.com/office/word/2012/wordml" xmlns:wpg="http://schemas.microsoft.com/office/word/2010/wordprocessingGroup" xmlns:wpi="http://schemas.microsoft.com/office/word/2010/wordprocessingInk" xmlns:wne="http://schemas.microsoft.com/office/word/2006/wordml" xmlns:wps="http://schemas.microsoft.com/office/word/2010/wordprocessingShape" mc:Ignorable="w14 w15 wp14">
+  <w:abstractNum w:abstractNumId="0">
+    <w:nsid w:val="00000001"/>
+    <w:multiLevelType w:val="hybridMultilevel"/>
+    <w:tmpl w:val="00000001"/>
+    <w:lvl w:ilvl="0" w:tplc="00000001">
+      <w:start w:val="1"/>
+      <w:numFmt w:val="decimal"/>
+      <w:lvlText w:val="%1."/>
+      <w:lvlJc w:val="left"/>
+      <w:pPr>
+        <w:ind w:left="720" w:hanging="360"/>
+      </w:pPr>
+    </w:lvl>
+    <w:lvl w:ilvl="1" w:tplc="FFFFFFFF">
+      <w:numFmt w:val="decimal"/>
+      <w:lvlText w:val=""/>
+      <w:lvlJc w:val="left"/>
+    </w:lvl>
+    <w:lvl w:ilvl="2" w:tplc="FFFFFFFF">
+      <w:numFmt w:val="decimal"/>
+      <w:lvlText w:val=""/>
+      <w:lvlJc w:val="left"/>
+    </w:lvl>
+    <w:lvl w:ilvl="3" w:tplc="FFFFFFFF">
+      <w:numFmt w:val="decimal"/>
+      <w:lvlText w:val=""/>
+      <w:lvlJc w:val="left"/>
+    </w:lvl>
+    <w:lvl w:ilvl="4" w:tplc="FFFFFFFF">
+      <w:numFmt w:val="decimal"/>
+      <w:lvlText w:val=""/>
+      <w:lvlJc w:val="left"/>
+    </w:lvl>
+    <w:lvl w:ilvl="5" w:tplc="FFFFFFFF">
+      <w:numFmt w:val="decimal"/>
+      <w:lvlText w:val=""/>
+      <w:lvlJc w:val="left"/>
+    </w:lvl>
+    <w:lvl w:ilvl="6" w:tplc="FFFFFFFF">
+      <w:numFmt w:val="decimal"/>
+      <w:lvlText w:val=""/>
+      <w:lvlJc w:val="left"/>
+    </w:lvl>
+    <w:lvl w:ilvl="7" w:tplc="FFFFFFFF">
+      <w:numFmt w:val="decimal"/>
+      <w:lvlText w:val=""/>
+      <w:lvlJc w:val="left"/>
+    </w:lvl>
+    <w:lvl w:ilvl="8" w:tplc="FFFFFFFF">
+      <w:numFmt w:val="decimal"/>
+      <w:lvlText w:val=""/>
+      <w:lvlJc w:val="left"/>
+    </w:lvl>
+  </w:abstractNum>
+  <w:num w:numId="1">
+    <w:abstractNumId w:val="0"/>
+  </w:num>
+</w:numbering>
 </file>
 
 <file path=word/styles.xml><?xml version="1.0" encoding="utf-8"?>
@@ -869,6 +2013,7 @@
   <w:style w:type="paragraph" w:default="1" w:styleId="Normal">
     <w:name w:val="Normal"/>
     <w:qFormat/>
+    <w:rsid w:val="009C6B77"/>
   </w:style>
   <w:style w:type="character" w:default="1" w:styleId="DefaultParagraphFont">
     <w:name w:val="Default Paragraph Font"/>
@@ -933,6 +2078,30 @@
         <w:right w:w="108" w:type="dxa"/>
       </w:tblCellMar>
     </w:tblPr>
+  </w:style>
+  <w:style w:type="paragraph" w:customStyle="1" w:styleId="p1">
+    <w:name w:val="p1"/>
+    <w:basedOn w:val="Normal"/>
+    <w:rsid w:val="00802E38"/>
+    <w:pPr>
+      <w:shd w:val="clear" w:color="auto" w:fill="FFFFFF"/>
+    </w:pPr>
+    <w:rPr>
+      <w:rFonts w:ascii="Menlo" w:hAnsi="Menlo" w:cs="Menlo"/>
+      <w:color w:val="000000"/>
+      <w:sz w:val="17"/>
+      <w:szCs w:val="17"/>
+    </w:rPr>
+  </w:style>
+  <w:style w:type="character" w:customStyle="1" w:styleId="s1">
+    <w:name w:val="s1"/>
+    <w:basedOn w:val="DefaultParagraphFont"/>
+    <w:rsid w:val="00802E38"/>
+  </w:style>
+  <w:style w:type="character" w:customStyle="1" w:styleId="apple-converted-space">
+    <w:name w:val="apple-converted-space"/>
+    <w:basedOn w:val="DefaultParagraphFont"/>
+    <w:rsid w:val="00802E38"/>
   </w:style>
 </w:styles>
 </file>
@@ -1196,4 +2365,16 @@
     </a:ext>
   </a:extLst>
 </a:theme>
+</file>
+
+<file path=customXml/item1.xml><?xml version="1.0" encoding="utf-8"?>
+<b:Sources xmlns:b="http://schemas.openxmlformats.org/officeDocument/2006/bibliography" xmlns="http://schemas.openxmlformats.org/officeDocument/2006/bibliography" SelectedStyle="/GostTitle.XSL" StyleName="GOST - Title Sort"/>
+</file>
+
+<file path=customXml/itemProps1.xml><?xml version="1.0" encoding="utf-8"?>
+<ds:datastoreItem xmlns:ds="http://schemas.openxmlformats.org/officeDocument/2006/customXml" ds:itemID="{3E826786-551B-DA49-9F49-7B72039AC0A9}">
+  <ds:schemaRefs>
+    <ds:schemaRef ds:uri="http://schemas.openxmlformats.org/officeDocument/2006/bibliography"/>
+  </ds:schemaRefs>
+</ds:datastoreItem>
 </file>
</xml_diff>

<commit_message>
Minor changes in the run.py
</commit_message>
<xml_diff>
--- a/HW05/HW05.docx
+++ b/HW05/HW05.docx
@@ -13,8 +13,6 @@
           <w:szCs w:val="22"/>
         </w:rPr>
       </w:pPr>
-      <w:bookmarkStart w:id="0" w:name="_GoBack"/>
-      <w:bookmarkEnd w:id="0"/>
       <w:r>
         <w:rPr>
           <w:rFonts w:asciiTheme="minorHAnsi" w:hAnsiTheme="minorHAnsi" w:cs="Times New Roman"/>
@@ -110,17 +108,27 @@
           <w:szCs w:val="22"/>
         </w:rPr>
         <w:tab/>
-        <w:t xml:space="preserve">        Due on- Dec XX</w:t>
-      </w:r>
+        <w:t xml:space="preserve">        Due on- Dec </w:t>
+      </w:r>
+      <w:proofErr w:type="spellStart"/>
       <w:r>
         <w:rPr>
           <w:rFonts w:asciiTheme="minorHAnsi" w:hAnsiTheme="minorHAnsi" w:cs="Times New Roman"/>
           <w:sz w:val="22"/>
           <w:szCs w:val="22"/>
+        </w:rPr>
+        <w:t>XX</w:t>
+      </w:r>
+      <w:r>
+        <w:rPr>
+          <w:rFonts w:asciiTheme="minorHAnsi" w:hAnsiTheme="minorHAnsi" w:cs="Times New Roman"/>
+          <w:sz w:val="22"/>
+          <w:szCs w:val="22"/>
           <w:vertAlign w:val="superscript"/>
         </w:rPr>
         <w:t>nd</w:t>
       </w:r>
+      <w:proofErr w:type="spellEnd"/>
       <w:r>
         <w:rPr>
           <w:rFonts w:asciiTheme="minorHAnsi" w:hAnsiTheme="minorHAnsi" w:cs="Times New Roman"/>
@@ -128,6 +136,21 @@
           <w:szCs w:val="22"/>
         </w:rPr>
         <w:t>, 2017</w:t>
+      </w:r>
+    </w:p>
+    <w:p>
+      <w:pPr>
+        <w:rPr>
+          <w:sz w:val="22"/>
+          <w:szCs w:val="22"/>
+        </w:rPr>
+      </w:pPr>
+      <w:r>
+        <w:rPr>
+          <w:sz w:val="22"/>
+          <w:szCs w:val="22"/>
+        </w:rPr>
+        <w:t>1 a:</w:t>
       </w:r>
     </w:p>
     <w:p>
@@ -145,9 +168,17 @@
           <w:szCs w:val="22"/>
         </w:rPr>
       </w:pPr>
+      <w:r>
+        <w:rPr>
+          <w:sz w:val="22"/>
+          <w:szCs w:val="22"/>
+        </w:rPr>
+        <w:t>1 d 1:</w:t>
+      </w:r>
     </w:p>
     <w:p>
       <w:pPr>
+        <w:jc w:val="center"/>
         <w:rPr>
           <w:sz w:val="22"/>
           <w:szCs w:val="22"/>
@@ -155,38 +186,58 @@
       </w:pPr>
       <w:r>
         <w:rPr>
-          <w:sz w:val="22"/>
-          <w:szCs w:val="22"/>
-        </w:rPr>
-        <w:t>2 a.</w:t>
-      </w:r>
-      <w:r>
-        <w:rPr>
-          <w:sz w:val="22"/>
-          <w:szCs w:val="22"/>
-        </w:rPr>
-        <w:t xml:space="preserve"> </w:t>
-      </w:r>
-      <w:r>
-        <w:rPr>
-          <w:sz w:val="22"/>
-          <w:szCs w:val="22"/>
-        </w:rPr>
-        <w:t>The elbow method in the k mean clustering is way to find the optimal number of k for the k-mean clustering. The main idea of the elbow method is to run the k-mean clustering method for the range of values of k and for each value of the k calculate the sum of squared error (SEE)</w:t>
-      </w:r>
-      <w:r>
-        <w:rPr>
-          <w:sz w:val="22"/>
-          <w:szCs w:val="22"/>
-        </w:rPr>
-        <w:t>. When plotting</w:t>
-      </w:r>
-      <w:r>
-        <w:rPr>
-          <w:sz w:val="22"/>
-          <w:szCs w:val="22"/>
-        </w:rPr>
-        <w:t xml:space="preserve"> the SSE for the values of the k, it looks like an arm and the elbow of that arm provide the best value of the k.</w:t>
+          <w:noProof/>
+          <w:sz w:val="22"/>
+          <w:szCs w:val="22"/>
+        </w:rPr>
+        <w:drawing>
+          <wp:inline distT="0" distB="0" distL="0" distR="0" wp14:anchorId="403DF3A9" wp14:editId="408B003E">
+            <wp:extent cx="4293779" cy="3508992"/>
+            <wp:effectExtent l="0" t="0" r="0" b="0"/>
+            <wp:docPr id="3" name="Picture 3" descr="Submission/Figures/PCA.png"/>
+            <wp:cNvGraphicFramePr>
+              <a:graphicFrameLocks xmlns:a="http://schemas.openxmlformats.org/drawingml/2006/main" noChangeAspect="1"/>
+            </wp:cNvGraphicFramePr>
+            <a:graphic xmlns:a="http://schemas.openxmlformats.org/drawingml/2006/main">
+              <a:graphicData uri="http://schemas.openxmlformats.org/drawingml/2006/picture">
+                <pic:pic xmlns:pic="http://schemas.openxmlformats.org/drawingml/2006/picture">
+                  <pic:nvPicPr>
+                    <pic:cNvPr id="0" name="Picture 2" descr="Submission/Figures/PCA.png"/>
+                    <pic:cNvPicPr>
+                      <a:picLocks noChangeAspect="1" noChangeArrowheads="1"/>
+                    </pic:cNvPicPr>
+                  </pic:nvPicPr>
+                  <pic:blipFill>
+                    <a:blip r:embed="rId6">
+                      <a:extLst>
+                        <a:ext uri="{28A0092B-C50C-407E-A947-70E740481C1C}">
+                          <a14:useLocalDpi xmlns:a14="http://schemas.microsoft.com/office/drawing/2010/main" val="0"/>
+                        </a:ext>
+                      </a:extLst>
+                    </a:blip>
+                    <a:srcRect/>
+                    <a:stretch>
+                      <a:fillRect/>
+                    </a:stretch>
+                  </pic:blipFill>
+                  <pic:spPr bwMode="auto">
+                    <a:xfrm>
+                      <a:off x="0" y="0"/>
+                      <a:ext cx="4370649" cy="3571812"/>
+                    </a:xfrm>
+                    <a:prstGeom prst="rect">
+                      <a:avLst/>
+                    </a:prstGeom>
+                    <a:noFill/>
+                    <a:ln>
+                      <a:noFill/>
+                    </a:ln>
+                  </pic:spPr>
+                </pic:pic>
+              </a:graphicData>
+            </a:graphic>
+          </wp:inline>
+        </w:drawing>
       </w:r>
     </w:p>
     <w:p>
@@ -199,6 +250,802 @@
     </w:p>
     <w:p>
       <w:pPr>
+        <w:rPr>
+          <w:sz w:val="22"/>
+          <w:szCs w:val="22"/>
+        </w:rPr>
+      </w:pPr>
+      <w:r>
+        <w:rPr>
+          <w:sz w:val="22"/>
+          <w:szCs w:val="22"/>
+        </w:rPr>
+        <w:t>1 d 2</w:t>
+      </w:r>
+      <w:r>
+        <w:rPr>
+          <w:sz w:val="22"/>
+          <w:szCs w:val="22"/>
+        </w:rPr>
+        <w:t xml:space="preserve"> / 4</w:t>
+      </w:r>
+      <w:r>
+        <w:rPr>
+          <w:sz w:val="22"/>
+          <w:szCs w:val="22"/>
+        </w:rPr>
+        <w:t>:</w:t>
+      </w:r>
+    </w:p>
+    <w:tbl>
+      <w:tblPr>
+        <w:tblStyle w:val="TableGrid"/>
+        <w:tblW w:w="0" w:type="auto"/>
+        <w:jc w:val="center"/>
+        <w:tblLook w:val="04A0" w:firstRow="1" w:lastRow="0" w:firstColumn="1" w:lastColumn="0" w:noHBand="0" w:noVBand="1"/>
+      </w:tblPr>
+      <w:tblGrid>
+        <w:gridCol w:w="1391"/>
+        <w:gridCol w:w="2292"/>
+        <w:gridCol w:w="2292"/>
+      </w:tblGrid>
+      <w:tr>
+        <w:trPr>
+          <w:trHeight w:val="251"/>
+          <w:jc w:val="center"/>
+        </w:trPr>
+        <w:tc>
+          <w:tcPr>
+            <w:tcW w:w="1391" w:type="dxa"/>
+          </w:tcPr>
+          <w:p>
+            <w:pPr>
+              <w:jc w:val="center"/>
+              <w:rPr>
+                <w:rFonts w:eastAsia="Times New Roman" w:cs="Times New Roman"/>
+                <w:b/>
+                <w:sz w:val="22"/>
+                <w:szCs w:val="22"/>
+              </w:rPr>
+            </w:pPr>
+            <w:r>
+              <w:rPr>
+                <w:rFonts w:eastAsia="Times New Roman" w:cs="Times New Roman"/>
+                <w:b/>
+                <w:sz w:val="22"/>
+                <w:szCs w:val="22"/>
+              </w:rPr>
+              <w:t>c</w:t>
+            </w:r>
+            <w:bookmarkStart w:id="0" w:name="_GoBack"/>
+            <w:bookmarkEnd w:id="0"/>
+          </w:p>
+        </w:tc>
+        <w:tc>
+          <w:tcPr>
+            <w:tcW w:w="2292" w:type="dxa"/>
+          </w:tcPr>
+          <w:p>
+            <w:pPr>
+              <w:jc w:val="center"/>
+              <w:rPr>
+                <w:rFonts w:eastAsia="Times New Roman" w:cs="Times New Roman"/>
+                <w:b/>
+                <w:sz w:val="22"/>
+                <w:szCs w:val="22"/>
+              </w:rPr>
+            </w:pPr>
+            <w:r>
+              <w:rPr>
+                <w:rFonts w:eastAsia="Times New Roman" w:cs="Times New Roman"/>
+                <w:b/>
+                <w:sz w:val="22"/>
+                <w:szCs w:val="22"/>
+              </w:rPr>
+              <w:t>Reconstruction Error</w:t>
+            </w:r>
+          </w:p>
+        </w:tc>
+        <w:tc>
+          <w:tcPr>
+            <w:tcW w:w="2292" w:type="dxa"/>
+          </w:tcPr>
+          <w:p>
+            <w:pPr>
+              <w:jc w:val="center"/>
+              <w:rPr>
+                <w:rFonts w:eastAsia="Times New Roman" w:cs="Times New Roman"/>
+                <w:b/>
+                <w:sz w:val="22"/>
+                <w:szCs w:val="22"/>
+              </w:rPr>
+            </w:pPr>
+            <w:r>
+              <w:rPr>
+                <w:rFonts w:eastAsia="Times New Roman" w:cs="Times New Roman"/>
+                <w:b/>
+                <w:sz w:val="22"/>
+                <w:szCs w:val="22"/>
+              </w:rPr>
+              <w:t>Compression Rate</w:t>
+            </w:r>
+          </w:p>
+        </w:tc>
+      </w:tr>
+      <w:tr>
+        <w:trPr>
+          <w:trHeight w:val="287"/>
+          <w:jc w:val="center"/>
+        </w:trPr>
+        <w:tc>
+          <w:tcPr>
+            <w:tcW w:w="1391" w:type="dxa"/>
+          </w:tcPr>
+          <w:p>
+            <w:pPr>
+              <w:jc w:val="center"/>
+              <w:rPr>
+                <w:rFonts w:eastAsia="Times New Roman" w:cs="Times New Roman"/>
+                <w:sz w:val="22"/>
+                <w:szCs w:val="22"/>
+              </w:rPr>
+            </w:pPr>
+            <w:r>
+              <w:rPr>
+                <w:rStyle w:val="s1"/>
+                <w:sz w:val="22"/>
+                <w:szCs w:val="22"/>
+              </w:rPr>
+              <w:t>3</w:t>
+            </w:r>
+          </w:p>
+        </w:tc>
+        <w:tc>
+          <w:tcPr>
+            <w:tcW w:w="2292" w:type="dxa"/>
+          </w:tcPr>
+          <w:p>
+            <w:pPr>
+              <w:jc w:val="center"/>
+              <w:rPr>
+                <w:rFonts w:eastAsia="Times New Roman" w:cs="Times New Roman"/>
+                <w:sz w:val="22"/>
+                <w:szCs w:val="22"/>
+              </w:rPr>
+            </w:pPr>
+            <w:r>
+              <w:rPr>
+                <w:rStyle w:val="s1"/>
+              </w:rPr>
+              <w:t>44.263</w:t>
+            </w:r>
+          </w:p>
+        </w:tc>
+        <w:tc>
+          <w:tcPr>
+            <w:tcW w:w="2292" w:type="dxa"/>
+          </w:tcPr>
+          <w:p>
+            <w:pPr>
+              <w:jc w:val="center"/>
+              <w:rPr>
+                <w:rStyle w:val="s1"/>
+              </w:rPr>
+            </w:pPr>
+            <w:r>
+              <w:rPr>
+                <w:rStyle w:val="s1"/>
+              </w:rPr>
+              <w:t>0.031</w:t>
+            </w:r>
+          </w:p>
+        </w:tc>
+      </w:tr>
+      <w:tr>
+        <w:trPr>
+          <w:trHeight w:val="265"/>
+          <w:jc w:val="center"/>
+        </w:trPr>
+        <w:tc>
+          <w:tcPr>
+            <w:tcW w:w="1391" w:type="dxa"/>
+          </w:tcPr>
+          <w:p>
+            <w:pPr>
+              <w:jc w:val="center"/>
+              <w:rPr>
+                <w:rFonts w:eastAsia="Times New Roman" w:cs="Times New Roman"/>
+                <w:sz w:val="22"/>
+                <w:szCs w:val="22"/>
+              </w:rPr>
+            </w:pPr>
+            <w:r>
+              <w:rPr>
+                <w:rStyle w:val="s1"/>
+                <w:sz w:val="22"/>
+                <w:szCs w:val="22"/>
+              </w:rPr>
+              <w:t>5</w:t>
+            </w:r>
+          </w:p>
+        </w:tc>
+        <w:tc>
+          <w:tcPr>
+            <w:tcW w:w="2292" w:type="dxa"/>
+          </w:tcPr>
+          <w:p>
+            <w:pPr>
+              <w:jc w:val="center"/>
+              <w:rPr>
+                <w:rFonts w:eastAsia="Times New Roman" w:cs="Times New Roman"/>
+                <w:sz w:val="22"/>
+                <w:szCs w:val="22"/>
+              </w:rPr>
+            </w:pPr>
+            <w:r>
+              <w:rPr>
+                <w:rStyle w:val="s1"/>
+              </w:rPr>
+              <w:t>40.743</w:t>
+            </w:r>
+          </w:p>
+        </w:tc>
+        <w:tc>
+          <w:tcPr>
+            <w:tcW w:w="2292" w:type="dxa"/>
+          </w:tcPr>
+          <w:p>
+            <w:pPr>
+              <w:jc w:val="center"/>
+              <w:rPr>
+                <w:rStyle w:val="s1"/>
+              </w:rPr>
+            </w:pPr>
+            <w:r>
+              <w:rPr>
+                <w:rStyle w:val="s1"/>
+              </w:rPr>
+              <w:t>0.052</w:t>
+            </w:r>
+          </w:p>
+        </w:tc>
+      </w:tr>
+      <w:tr>
+        <w:trPr>
+          <w:trHeight w:val="323"/>
+          <w:jc w:val="center"/>
+        </w:trPr>
+        <w:tc>
+          <w:tcPr>
+            <w:tcW w:w="1391" w:type="dxa"/>
+          </w:tcPr>
+          <w:p>
+            <w:pPr>
+              <w:jc w:val="center"/>
+              <w:rPr>
+                <w:rFonts w:eastAsia="Times New Roman" w:cs="Times New Roman"/>
+                <w:sz w:val="22"/>
+                <w:szCs w:val="22"/>
+              </w:rPr>
+            </w:pPr>
+            <w:r>
+              <w:rPr>
+                <w:rStyle w:val="s1"/>
+                <w:sz w:val="22"/>
+                <w:szCs w:val="22"/>
+              </w:rPr>
+              <w:t>10</w:t>
+            </w:r>
+          </w:p>
+        </w:tc>
+        <w:tc>
+          <w:tcPr>
+            <w:tcW w:w="2292" w:type="dxa"/>
+          </w:tcPr>
+          <w:p>
+            <w:pPr>
+              <w:jc w:val="center"/>
+              <w:rPr>
+                <w:rFonts w:eastAsia="Times New Roman" w:cs="Times New Roman"/>
+                <w:sz w:val="22"/>
+                <w:szCs w:val="22"/>
+              </w:rPr>
+            </w:pPr>
+            <w:r>
+              <w:rPr>
+                <w:rStyle w:val="s1"/>
+              </w:rPr>
+              <w:t>35.653</w:t>
+            </w:r>
+          </w:p>
+        </w:tc>
+        <w:tc>
+          <w:tcPr>
+            <w:tcW w:w="2292" w:type="dxa"/>
+          </w:tcPr>
+          <w:p>
+            <w:pPr>
+              <w:jc w:val="center"/>
+              <w:rPr>
+                <w:rStyle w:val="s1"/>
+              </w:rPr>
+            </w:pPr>
+            <w:r>
+              <w:rPr>
+                <w:rStyle w:val="s1"/>
+              </w:rPr>
+              <w:t>0.104</w:t>
+            </w:r>
+          </w:p>
+        </w:tc>
+      </w:tr>
+      <w:tr>
+        <w:trPr>
+          <w:trHeight w:val="255"/>
+          <w:jc w:val="center"/>
+        </w:trPr>
+        <w:tc>
+          <w:tcPr>
+            <w:tcW w:w="1391" w:type="dxa"/>
+          </w:tcPr>
+          <w:p>
+            <w:pPr>
+              <w:jc w:val="center"/>
+              <w:rPr>
+                <w:rFonts w:eastAsia="Times New Roman" w:cs="Times New Roman"/>
+                <w:sz w:val="22"/>
+                <w:szCs w:val="22"/>
+              </w:rPr>
+            </w:pPr>
+            <w:r>
+              <w:rPr>
+                <w:rStyle w:val="s1"/>
+                <w:sz w:val="22"/>
+                <w:szCs w:val="22"/>
+              </w:rPr>
+              <w:t>30</w:t>
+            </w:r>
+          </w:p>
+        </w:tc>
+        <w:tc>
+          <w:tcPr>
+            <w:tcW w:w="2292" w:type="dxa"/>
+          </w:tcPr>
+          <w:p>
+            <w:pPr>
+              <w:jc w:val="center"/>
+              <w:rPr>
+                <w:rFonts w:eastAsia="Times New Roman" w:cs="Times New Roman"/>
+                <w:sz w:val="22"/>
+                <w:szCs w:val="22"/>
+              </w:rPr>
+            </w:pPr>
+            <w:r>
+              <w:rPr>
+                <w:rStyle w:val="s1"/>
+              </w:rPr>
+              <w:t>22.825</w:t>
+            </w:r>
+          </w:p>
+        </w:tc>
+        <w:tc>
+          <w:tcPr>
+            <w:tcW w:w="2292" w:type="dxa"/>
+          </w:tcPr>
+          <w:p>
+            <w:pPr>
+              <w:jc w:val="center"/>
+              <w:rPr>
+                <w:rStyle w:val="s1"/>
+              </w:rPr>
+            </w:pPr>
+            <w:r>
+              <w:rPr>
+                <w:rStyle w:val="s1"/>
+              </w:rPr>
+              <w:t>0.312</w:t>
+            </w:r>
+          </w:p>
+        </w:tc>
+      </w:tr>
+      <w:tr>
+        <w:trPr>
+          <w:trHeight w:val="267"/>
+          <w:jc w:val="center"/>
+        </w:trPr>
+        <w:tc>
+          <w:tcPr>
+            <w:tcW w:w="1391" w:type="dxa"/>
+          </w:tcPr>
+          <w:p>
+            <w:pPr>
+              <w:jc w:val="center"/>
+              <w:rPr>
+                <w:rFonts w:eastAsia="Times New Roman" w:cs="Times New Roman"/>
+                <w:sz w:val="22"/>
+                <w:szCs w:val="22"/>
+              </w:rPr>
+            </w:pPr>
+            <w:r>
+              <w:rPr>
+                <w:rStyle w:val="s1"/>
+                <w:sz w:val="22"/>
+                <w:szCs w:val="22"/>
+              </w:rPr>
+              <w:t>50</w:t>
+            </w:r>
+          </w:p>
+        </w:tc>
+        <w:tc>
+          <w:tcPr>
+            <w:tcW w:w="2292" w:type="dxa"/>
+          </w:tcPr>
+          <w:p>
+            <w:pPr>
+              <w:jc w:val="center"/>
+              <w:rPr>
+                <w:rFonts w:eastAsia="Times New Roman" w:cs="Times New Roman"/>
+                <w:sz w:val="22"/>
+                <w:szCs w:val="22"/>
+              </w:rPr>
+            </w:pPr>
+            <w:r>
+              <w:rPr>
+                <w:rStyle w:val="s1"/>
+              </w:rPr>
+              <w:t>18.698</w:t>
+            </w:r>
+          </w:p>
+        </w:tc>
+        <w:tc>
+          <w:tcPr>
+            <w:tcW w:w="2292" w:type="dxa"/>
+          </w:tcPr>
+          <w:p>
+            <w:pPr>
+              <w:jc w:val="center"/>
+              <w:rPr>
+                <w:rStyle w:val="s1"/>
+              </w:rPr>
+            </w:pPr>
+            <w:r>
+              <w:rPr>
+                <w:rStyle w:val="s1"/>
+              </w:rPr>
+              <w:t>0.520</w:t>
+            </w:r>
+          </w:p>
+        </w:tc>
+      </w:tr>
+      <w:tr>
+        <w:trPr>
+          <w:trHeight w:val="251"/>
+          <w:jc w:val="center"/>
+        </w:trPr>
+        <w:tc>
+          <w:tcPr>
+            <w:tcW w:w="1391" w:type="dxa"/>
+          </w:tcPr>
+          <w:p>
+            <w:pPr>
+              <w:jc w:val="center"/>
+              <w:rPr>
+                <w:rFonts w:eastAsia="Times New Roman" w:cs="Times New Roman"/>
+                <w:sz w:val="22"/>
+                <w:szCs w:val="22"/>
+              </w:rPr>
+            </w:pPr>
+            <w:r>
+              <w:rPr>
+                <w:rStyle w:val="s1"/>
+                <w:sz w:val="22"/>
+                <w:szCs w:val="22"/>
+              </w:rPr>
+              <w:t>100</w:t>
+            </w:r>
+          </w:p>
+        </w:tc>
+        <w:tc>
+          <w:tcPr>
+            <w:tcW w:w="2292" w:type="dxa"/>
+          </w:tcPr>
+          <w:p>
+            <w:pPr>
+              <w:jc w:val="center"/>
+              <w:rPr>
+                <w:rFonts w:eastAsia="Times New Roman" w:cs="Times New Roman"/>
+                <w:sz w:val="22"/>
+                <w:szCs w:val="22"/>
+              </w:rPr>
+            </w:pPr>
+            <w:r>
+              <w:rPr>
+                <w:rStyle w:val="s1"/>
+              </w:rPr>
+              <w:t>14.544</w:t>
+            </w:r>
+          </w:p>
+        </w:tc>
+        <w:tc>
+          <w:tcPr>
+            <w:tcW w:w="2292" w:type="dxa"/>
+          </w:tcPr>
+          <w:p>
+            <w:pPr>
+              <w:jc w:val="center"/>
+              <w:rPr>
+                <w:rStyle w:val="s1"/>
+              </w:rPr>
+            </w:pPr>
+            <w:r>
+              <w:rPr>
+                <w:rStyle w:val="s1"/>
+              </w:rPr>
+              <w:t>1.040</w:t>
+            </w:r>
+          </w:p>
+        </w:tc>
+      </w:tr>
+      <w:tr>
+        <w:trPr>
+          <w:trHeight w:val="288"/>
+          <w:jc w:val="center"/>
+        </w:trPr>
+        <w:tc>
+          <w:tcPr>
+            <w:tcW w:w="1391" w:type="dxa"/>
+          </w:tcPr>
+          <w:p>
+            <w:pPr>
+              <w:jc w:val="center"/>
+              <w:rPr>
+                <w:rStyle w:val="s1"/>
+                <w:sz w:val="22"/>
+                <w:szCs w:val="22"/>
+              </w:rPr>
+            </w:pPr>
+            <w:r>
+              <w:rPr>
+                <w:rStyle w:val="s1"/>
+                <w:sz w:val="22"/>
+                <w:szCs w:val="22"/>
+              </w:rPr>
+              <w:t>1</w:t>
+            </w:r>
+            <w:r>
+              <w:rPr>
+                <w:rStyle w:val="s1"/>
+                <w:sz w:val="22"/>
+                <w:szCs w:val="22"/>
+              </w:rPr>
+              <w:t>50</w:t>
+            </w:r>
+          </w:p>
+        </w:tc>
+        <w:tc>
+          <w:tcPr>
+            <w:tcW w:w="2292" w:type="dxa"/>
+          </w:tcPr>
+          <w:p>
+            <w:pPr>
+              <w:jc w:val="center"/>
+              <w:rPr>
+                <w:rStyle w:val="s1"/>
+                <w:sz w:val="22"/>
+                <w:szCs w:val="22"/>
+              </w:rPr>
+            </w:pPr>
+            <w:r>
+              <w:rPr>
+                <w:rStyle w:val="s1"/>
+              </w:rPr>
+              <w:t>14.449</w:t>
+            </w:r>
+          </w:p>
+        </w:tc>
+        <w:tc>
+          <w:tcPr>
+            <w:tcW w:w="2292" w:type="dxa"/>
+          </w:tcPr>
+          <w:p>
+            <w:pPr>
+              <w:jc w:val="center"/>
+              <w:rPr>
+                <w:rStyle w:val="s1"/>
+              </w:rPr>
+            </w:pPr>
+            <w:r>
+              <w:rPr>
+                <w:rStyle w:val="s1"/>
+              </w:rPr>
+              <w:t>1.560</w:t>
+            </w:r>
+          </w:p>
+        </w:tc>
+      </w:tr>
+      <w:tr>
+        <w:trPr>
+          <w:trHeight w:val="255"/>
+          <w:jc w:val="center"/>
+        </w:trPr>
+        <w:tc>
+          <w:tcPr>
+            <w:tcW w:w="1391" w:type="dxa"/>
+          </w:tcPr>
+          <w:p>
+            <w:pPr>
+              <w:jc w:val="center"/>
+              <w:rPr>
+                <w:rStyle w:val="s1"/>
+                <w:sz w:val="22"/>
+                <w:szCs w:val="22"/>
+              </w:rPr>
+            </w:pPr>
+            <w:r>
+              <w:rPr>
+                <w:rStyle w:val="s1"/>
+                <w:sz w:val="22"/>
+                <w:szCs w:val="22"/>
+              </w:rPr>
+              <w:t>300</w:t>
+            </w:r>
+          </w:p>
+        </w:tc>
+        <w:tc>
+          <w:tcPr>
+            <w:tcW w:w="2292" w:type="dxa"/>
+          </w:tcPr>
+          <w:p>
+            <w:pPr>
+              <w:jc w:val="center"/>
+              <w:rPr>
+                <w:rStyle w:val="s1"/>
+                <w:sz w:val="22"/>
+                <w:szCs w:val="22"/>
+              </w:rPr>
+            </w:pPr>
+            <w:r>
+              <w:rPr>
+                <w:rStyle w:val="s1"/>
+              </w:rPr>
+              <w:t>14.056</w:t>
+            </w:r>
+          </w:p>
+        </w:tc>
+        <w:tc>
+          <w:tcPr>
+            <w:tcW w:w="2292" w:type="dxa"/>
+          </w:tcPr>
+          <w:p>
+            <w:pPr>
+              <w:jc w:val="center"/>
+              <w:rPr>
+                <w:rStyle w:val="s1"/>
+              </w:rPr>
+            </w:pPr>
+            <w:r>
+              <w:rPr>
+                <w:rStyle w:val="s1"/>
+              </w:rPr>
+              <w:t>3.120</w:t>
+            </w:r>
+          </w:p>
+        </w:tc>
+      </w:tr>
+    </w:tbl>
+    <w:p>
+      <w:pPr>
+        <w:rPr>
+          <w:sz w:val="22"/>
+          <w:szCs w:val="22"/>
+        </w:rPr>
+      </w:pPr>
+    </w:p>
+    <w:p>
+      <w:pPr>
+        <w:jc w:val="both"/>
+        <w:rPr>
+          <w:sz w:val="22"/>
+          <w:szCs w:val="22"/>
+        </w:rPr>
+      </w:pPr>
+      <w:r>
+        <w:rPr>
+          <w:sz w:val="22"/>
+          <w:szCs w:val="22"/>
+        </w:rPr>
+        <w:tab/>
+        <w:t xml:space="preserve">The PCA is very efficient method for the image compression, </w:t>
+      </w:r>
+      <w:proofErr w:type="gramStart"/>
+      <w:r>
+        <w:rPr>
+          <w:sz w:val="22"/>
+          <w:szCs w:val="22"/>
+        </w:rPr>
+        <w:t>As</w:t>
+      </w:r>
+      <w:proofErr w:type="gramEnd"/>
+      <w:r>
+        <w:rPr>
+          <w:sz w:val="22"/>
+          <w:szCs w:val="22"/>
+        </w:rPr>
+        <w:t xml:space="preserve"> performing the PCA in the 100 images took fraction of time as compared to the performing the k-means on a single image with the k as low as 2. But the PCA have high reconstruction Error and with the increase in the k, the compression rate also increases and in case of really high k the compression rate becomes 1.5 to 3 time of the original data set.</w:t>
+      </w:r>
+    </w:p>
+    <w:p>
+      <w:pPr>
+        <w:rPr>
+          <w:sz w:val="22"/>
+          <w:szCs w:val="22"/>
+        </w:rPr>
+      </w:pPr>
+    </w:p>
+    <w:p>
+      <w:pPr>
+        <w:jc w:val="both"/>
+        <w:rPr>
+          <w:sz w:val="22"/>
+          <w:szCs w:val="22"/>
+        </w:rPr>
+      </w:pPr>
+      <w:r>
+        <w:rPr>
+          <w:sz w:val="22"/>
+          <w:szCs w:val="22"/>
+        </w:rPr>
+        <w:t>2 a.</w:t>
+      </w:r>
+      <w:r>
+        <w:rPr>
+          <w:sz w:val="22"/>
+          <w:szCs w:val="22"/>
+        </w:rPr>
+        <w:t xml:space="preserve"> </w:t>
+      </w:r>
+      <w:r>
+        <w:rPr>
+          <w:sz w:val="22"/>
+          <w:szCs w:val="22"/>
+        </w:rPr>
+        <w:t xml:space="preserve">The elbow method in the k mean clustering is way to find the optimal number of k for the k-mean clustering. The main idea of the elbow method is to run the k-mean clustering method for the range of </w:t>
+      </w:r>
+      <w:r>
+        <w:rPr>
+          <w:sz w:val="22"/>
+          <w:szCs w:val="22"/>
+        </w:rPr>
+        <w:lastRenderedPageBreak/>
+        <w:t>values of k and for each value of the k calculate the sum of squared error (SEE)</w:t>
+      </w:r>
+      <w:r>
+        <w:rPr>
+          <w:sz w:val="22"/>
+          <w:szCs w:val="22"/>
+        </w:rPr>
+        <w:t>. When plotting</w:t>
+      </w:r>
+      <w:r>
+        <w:rPr>
+          <w:sz w:val="22"/>
+          <w:szCs w:val="22"/>
+        </w:rPr>
+        <w:t xml:space="preserve"> the SSE for the values of the k, it looks like an arm and the elbow of that arm provide the best value of the k.</w:t>
+      </w:r>
+    </w:p>
+    <w:p>
+      <w:pPr>
+        <w:jc w:val="both"/>
+        <w:rPr>
+          <w:sz w:val="22"/>
+          <w:szCs w:val="22"/>
+        </w:rPr>
+      </w:pPr>
+    </w:p>
+    <w:p>
+      <w:pPr>
+        <w:jc w:val="both"/>
         <w:rPr>
           <w:rFonts w:eastAsia="Times New Roman" w:cs="Times New Roman"/>
           <w:sz w:val="22"/>
@@ -334,7 +1181,7 @@
                     </pic:cNvPicPr>
                   </pic:nvPicPr>
                   <pic:blipFill>
-                    <a:blip r:embed="rId6">
+                    <a:blip r:embed="rId7">
                       <a:extLst>
                         <a:ext uri="{28A0092B-C50C-407E-A947-70E740481C1C}">
                           <a14:useLocalDpi xmlns:a14="http://schemas.microsoft.com/office/drawing/2010/main" val="0"/>
@@ -388,6 +1235,14 @@
           <w:sz w:val="22"/>
           <w:szCs w:val="22"/>
         </w:rPr>
+        <w:t>/ 3</w:t>
+      </w:r>
+      <w:r>
+        <w:rPr>
+          <w:rFonts w:eastAsia="Times New Roman" w:cs="Times New Roman"/>
+          <w:sz w:val="22"/>
+          <w:szCs w:val="22"/>
+        </w:rPr>
         <w:t>.</w:t>
       </w:r>
     </w:p>
@@ -401,6 +1256,7 @@
       <w:tblGrid>
         <w:gridCol w:w="1391"/>
         <w:gridCol w:w="2204"/>
+        <w:gridCol w:w="2204"/>
       </w:tblGrid>
       <w:tr>
         <w:trPr>
@@ -457,6 +1313,31 @@
             </w:r>
           </w:p>
         </w:tc>
+        <w:tc>
+          <w:tcPr>
+            <w:tcW w:w="2204" w:type="dxa"/>
+          </w:tcPr>
+          <w:p>
+            <w:pPr>
+              <w:jc w:val="center"/>
+              <w:rPr>
+                <w:rFonts w:eastAsia="Times New Roman" w:cs="Times New Roman"/>
+                <w:b/>
+                <w:sz w:val="22"/>
+                <w:szCs w:val="22"/>
+              </w:rPr>
+            </w:pPr>
+            <w:r>
+              <w:rPr>
+                <w:rStyle w:val="s1"/>
+                <w:b/>
+                <w:sz w:val="22"/>
+                <w:szCs w:val="22"/>
+              </w:rPr>
+              <w:t>Compression Rate</w:t>
+            </w:r>
+          </w:p>
+        </w:tc>
       </w:tr>
       <w:tr>
         <w:trPr>
@@ -509,6 +1390,29 @@
             </w:r>
           </w:p>
         </w:tc>
+        <w:tc>
+          <w:tcPr>
+            <w:tcW w:w="2204" w:type="dxa"/>
+          </w:tcPr>
+          <w:p>
+            <w:pPr>
+              <w:jc w:val="center"/>
+              <w:rPr>
+                <w:rStyle w:val="s1"/>
+                <w:sz w:val="22"/>
+                <w:szCs w:val="22"/>
+              </w:rPr>
+            </w:pPr>
+            <w:r>
+              <w:rPr>
+                <w:rStyle w:val="s1"/>
+                <w:sz w:val="22"/>
+                <w:szCs w:val="22"/>
+              </w:rPr>
+              <w:t>0.041</w:t>
+            </w:r>
+          </w:p>
+        </w:tc>
       </w:tr>
       <w:tr>
         <w:trPr>
@@ -561,6 +1465,29 @@
             </w:r>
           </w:p>
         </w:tc>
+        <w:tc>
+          <w:tcPr>
+            <w:tcW w:w="2204" w:type="dxa"/>
+          </w:tcPr>
+          <w:p>
+            <w:pPr>
+              <w:jc w:val="center"/>
+              <w:rPr>
+                <w:rStyle w:val="s1"/>
+                <w:sz w:val="22"/>
+                <w:szCs w:val="22"/>
+              </w:rPr>
+            </w:pPr>
+            <w:r>
+              <w:rPr>
+                <w:rStyle w:val="s1"/>
+                <w:sz w:val="22"/>
+                <w:szCs w:val="22"/>
+              </w:rPr>
+              <w:t>0.096</w:t>
+            </w:r>
+          </w:p>
+        </w:tc>
       </w:tr>
       <w:tr>
         <w:trPr>
@@ -586,7 +1513,6 @@
                 <w:sz w:val="22"/>
                 <w:szCs w:val="22"/>
               </w:rPr>
-              <w:lastRenderedPageBreak/>
               <w:t>10</w:t>
             </w:r>
           </w:p>
@@ -611,6 +1537,29 @@
                 <w:szCs w:val="22"/>
               </w:rPr>
               <w:t>8.824</w:t>
+            </w:r>
+          </w:p>
+        </w:tc>
+        <w:tc>
+          <w:tcPr>
+            <w:tcW w:w="2204" w:type="dxa"/>
+          </w:tcPr>
+          <w:p>
+            <w:pPr>
+              <w:jc w:val="center"/>
+              <w:rPr>
+                <w:rStyle w:val="s1"/>
+                <w:sz w:val="22"/>
+                <w:szCs w:val="22"/>
+              </w:rPr>
+            </w:pPr>
+            <w:r>
+              <w:rPr>
+                <w:rStyle w:val="s1"/>
+                <w:sz w:val="22"/>
+                <w:szCs w:val="22"/>
+              </w:rPr>
+              <w:t>0.138</w:t>
             </w:r>
           </w:p>
         </w:tc>
@@ -666,6 +1615,30 @@
             </w:r>
           </w:p>
         </w:tc>
+        <w:tc>
+          <w:tcPr>
+            <w:tcW w:w="2204" w:type="dxa"/>
+          </w:tcPr>
+          <w:p>
+            <w:pPr>
+              <w:jc w:val="center"/>
+              <w:rPr>
+                <w:rStyle w:val="s1"/>
+                <w:sz w:val="22"/>
+                <w:szCs w:val="22"/>
+              </w:rPr>
+            </w:pPr>
+            <w:r>
+              <w:rPr>
+                <w:rStyle w:val="s1"/>
+                <w:rFonts w:cs="Arial Hebrew"/>
+                <w:sz w:val="22"/>
+                <w:szCs w:val="22"/>
+              </w:rPr>
+              <w:t>0.193</w:t>
+            </w:r>
+          </w:p>
+        </w:tc>
       </w:tr>
       <w:tr>
         <w:trPr>
@@ -718,6 +1691,29 @@
             </w:r>
           </w:p>
         </w:tc>
+        <w:tc>
+          <w:tcPr>
+            <w:tcW w:w="2204" w:type="dxa"/>
+          </w:tcPr>
+          <w:p>
+            <w:pPr>
+              <w:jc w:val="center"/>
+              <w:rPr>
+                <w:rStyle w:val="s1"/>
+                <w:sz w:val="22"/>
+                <w:szCs w:val="22"/>
+              </w:rPr>
+            </w:pPr>
+            <w:r>
+              <w:rPr>
+                <w:rStyle w:val="s1"/>
+                <w:sz w:val="22"/>
+                <w:szCs w:val="22"/>
+              </w:rPr>
+              <w:t>0.235</w:t>
+            </w:r>
+          </w:p>
+        </w:tc>
       </w:tr>
       <w:tr>
         <w:trPr>
@@ -770,6 +1766,29 @@
             </w:r>
           </w:p>
         </w:tc>
+        <w:tc>
+          <w:tcPr>
+            <w:tcW w:w="2204" w:type="dxa"/>
+          </w:tcPr>
+          <w:p>
+            <w:pPr>
+              <w:jc w:val="center"/>
+              <w:rPr>
+                <w:rStyle w:val="s1"/>
+                <w:sz w:val="22"/>
+                <w:szCs w:val="22"/>
+              </w:rPr>
+            </w:pPr>
+            <w:r>
+              <w:rPr>
+                <w:rStyle w:val="s1"/>
+                <w:sz w:val="22"/>
+                <w:szCs w:val="22"/>
+              </w:rPr>
+              <w:t>0.260</w:t>
+            </w:r>
+          </w:p>
+        </w:tc>
       </w:tr>
       <w:tr>
         <w:trPr>
@@ -822,6 +1841,29 @@
             </w:r>
           </w:p>
         </w:tc>
+        <w:tc>
+          <w:tcPr>
+            <w:tcW w:w="2204" w:type="dxa"/>
+          </w:tcPr>
+          <w:p>
+            <w:pPr>
+              <w:jc w:val="center"/>
+              <w:rPr>
+                <w:rStyle w:val="s1"/>
+                <w:sz w:val="22"/>
+                <w:szCs w:val="22"/>
+              </w:rPr>
+            </w:pPr>
+            <w:r>
+              <w:rPr>
+                <w:rStyle w:val="s1"/>
+                <w:sz w:val="22"/>
+                <w:szCs w:val="22"/>
+              </w:rPr>
+              <w:t>0.277</w:t>
+            </w:r>
+          </w:p>
+        </w:tc>
       </w:tr>
       <w:tr>
         <w:trPr>
@@ -874,545 +1916,22 @@
             </w:r>
           </w:p>
         </w:tc>
-      </w:tr>
-    </w:tbl>
-    <w:p>
-      <w:pPr>
-        <w:rPr>
-          <w:rFonts w:eastAsia="Times New Roman" w:cs="Times New Roman"/>
-          <w:sz w:val="22"/>
-          <w:szCs w:val="22"/>
-        </w:rPr>
-      </w:pPr>
-    </w:p>
-    <w:p>
-      <w:pPr>
-        <w:rPr>
-          <w:rFonts w:eastAsia="Times New Roman" w:cs="Times New Roman"/>
-          <w:sz w:val="22"/>
-          <w:szCs w:val="22"/>
-        </w:rPr>
-      </w:pPr>
-    </w:p>
-    <w:p>
-      <w:pPr>
-        <w:rPr>
-          <w:rFonts w:eastAsia="Times New Roman" w:cs="Times New Roman"/>
-          <w:sz w:val="22"/>
-          <w:szCs w:val="22"/>
-        </w:rPr>
-      </w:pPr>
-      <w:r>
-        <w:rPr>
-          <w:rFonts w:eastAsia="Times New Roman" w:cs="Times New Roman"/>
-          <w:sz w:val="22"/>
-          <w:szCs w:val="22"/>
-        </w:rPr>
-        <w:t>2 c 3.</w:t>
-      </w:r>
-      <w:r>
-        <w:rPr>
-          <w:rFonts w:eastAsia="Times New Roman" w:cs="Times New Roman"/>
-          <w:sz w:val="22"/>
-          <w:szCs w:val="22"/>
-        </w:rPr>
-        <w:t xml:space="preserve"> The Compressed image needs:</w:t>
-      </w:r>
-    </w:p>
-    <w:p>
-      <w:pPr>
-        <w:rPr>
-          <w:rFonts w:eastAsia="Times New Roman" w:cs="Times New Roman"/>
-          <w:sz w:val="22"/>
-          <w:szCs w:val="22"/>
-        </w:rPr>
-      </w:pPr>
-    </w:p>
-    <w:tbl>
-      <w:tblPr>
-        <w:tblStyle w:val="TableGrid"/>
-        <w:tblW w:w="0" w:type="auto"/>
-        <w:jc w:val="center"/>
-        <w:tblLook w:val="04A0" w:firstRow="1" w:lastRow="0" w:firstColumn="1" w:lastColumn="0" w:noHBand="0" w:noVBand="1"/>
-      </w:tblPr>
-      <w:tblGrid>
-        <w:gridCol w:w="2375"/>
-        <w:gridCol w:w="2375"/>
-      </w:tblGrid>
-      <w:tr>
-        <w:trPr>
-          <w:trHeight w:val="240"/>
-          <w:jc w:val="center"/>
-        </w:trPr>
-        <w:tc>
-          <w:tcPr>
-            <w:tcW w:w="2375" w:type="dxa"/>
-          </w:tcPr>
-          <w:p>
-            <w:pPr>
-              <w:jc w:val="center"/>
-              <w:rPr>
-                <w:rStyle w:val="s1"/>
-                <w:b/>
-                <w:sz w:val="22"/>
-                <w:szCs w:val="22"/>
-              </w:rPr>
-            </w:pPr>
-            <w:r>
-              <w:rPr>
-                <w:rStyle w:val="s1"/>
-                <w:b/>
-                <w:sz w:val="22"/>
-                <w:szCs w:val="22"/>
-              </w:rPr>
-              <w:t>K</w:t>
-            </w:r>
-          </w:p>
-        </w:tc>
-        <w:tc>
-          <w:tcPr>
-            <w:tcW w:w="2375" w:type="dxa"/>
-          </w:tcPr>
-          <w:p>
-            <w:pPr>
-              <w:jc w:val="center"/>
-              <w:rPr>
-                <w:rStyle w:val="s1"/>
-                <w:b/>
-                <w:sz w:val="22"/>
-                <w:szCs w:val="22"/>
-              </w:rPr>
-            </w:pPr>
-            <w:r>
-              <w:rPr>
-                <w:rStyle w:val="s1"/>
-                <w:b/>
-                <w:sz w:val="22"/>
-                <w:szCs w:val="22"/>
-              </w:rPr>
-              <w:t>Compression Rate</w:t>
-            </w:r>
-          </w:p>
-        </w:tc>
-      </w:tr>
-      <w:tr>
-        <w:trPr>
-          <w:trHeight w:val="268"/>
-          <w:jc w:val="center"/>
-        </w:trPr>
-        <w:tc>
-          <w:tcPr>
-            <w:tcW w:w="2375" w:type="dxa"/>
-          </w:tcPr>
-          <w:p>
-            <w:pPr>
-              <w:jc w:val="center"/>
-              <w:rPr>
-                <w:rFonts w:eastAsia="Times New Roman" w:cs="Times New Roman"/>
-                <w:sz w:val="22"/>
-                <w:szCs w:val="22"/>
-              </w:rPr>
-            </w:pPr>
-            <w:r>
-              <w:rPr>
-                <w:rStyle w:val="s1"/>
-                <w:sz w:val="22"/>
-                <w:szCs w:val="22"/>
-              </w:rPr>
-              <w:t>2</w:t>
-            </w:r>
-          </w:p>
-        </w:tc>
-        <w:tc>
-          <w:tcPr>
-            <w:tcW w:w="2375" w:type="dxa"/>
-          </w:tcPr>
-          <w:p>
-            <w:pPr>
-              <w:jc w:val="center"/>
-              <w:rPr>
-                <w:rFonts w:eastAsia="Times New Roman" w:cs="Times New Roman"/>
-                <w:sz w:val="22"/>
-                <w:szCs w:val="22"/>
-              </w:rPr>
-            </w:pPr>
-            <w:r>
-              <w:rPr>
-                <w:rStyle w:val="s1"/>
-                <w:sz w:val="22"/>
-                <w:szCs w:val="22"/>
-              </w:rPr>
-              <w:t>0.041</w:t>
-            </w:r>
-          </w:p>
-        </w:tc>
-      </w:tr>
-      <w:tr>
-        <w:trPr>
-          <w:trHeight w:val="247"/>
-          <w:jc w:val="center"/>
-        </w:trPr>
-        <w:tc>
-          <w:tcPr>
-            <w:tcW w:w="2375" w:type="dxa"/>
-          </w:tcPr>
-          <w:p>
-            <w:pPr>
-              <w:jc w:val="center"/>
-              <w:rPr>
-                <w:rFonts w:eastAsia="Times New Roman" w:cs="Times New Roman"/>
-                <w:sz w:val="22"/>
-                <w:szCs w:val="22"/>
-              </w:rPr>
-            </w:pPr>
-            <w:r>
-              <w:rPr>
-                <w:rStyle w:val="s1"/>
-                <w:sz w:val="22"/>
-                <w:szCs w:val="22"/>
-              </w:rPr>
-              <w:t>5</w:t>
-            </w:r>
-          </w:p>
-        </w:tc>
-        <w:tc>
-          <w:tcPr>
-            <w:tcW w:w="2375" w:type="dxa"/>
-          </w:tcPr>
-          <w:p>
-            <w:pPr>
-              <w:jc w:val="center"/>
-              <w:rPr>
-                <w:rFonts w:eastAsia="Times New Roman" w:cs="Times New Roman"/>
-                <w:sz w:val="22"/>
-                <w:szCs w:val="22"/>
-              </w:rPr>
-            </w:pPr>
-            <w:r>
-              <w:rPr>
-                <w:rStyle w:val="s1"/>
-                <w:sz w:val="22"/>
-                <w:szCs w:val="22"/>
-              </w:rPr>
-              <w:t>0.096</w:t>
-            </w:r>
-          </w:p>
-        </w:tc>
-      </w:tr>
-      <w:tr>
-        <w:trPr>
-          <w:trHeight w:val="240"/>
-          <w:jc w:val="center"/>
-        </w:trPr>
-        <w:tc>
-          <w:tcPr>
-            <w:tcW w:w="2375" w:type="dxa"/>
-          </w:tcPr>
-          <w:p>
-            <w:pPr>
-              <w:jc w:val="center"/>
-              <w:rPr>
-                <w:rFonts w:eastAsia="Times New Roman" w:cs="Times New Roman"/>
-                <w:sz w:val="22"/>
-                <w:szCs w:val="22"/>
-              </w:rPr>
-            </w:pPr>
-            <w:r>
-              <w:rPr>
-                <w:rStyle w:val="s1"/>
-                <w:sz w:val="22"/>
-                <w:szCs w:val="22"/>
-              </w:rPr>
-              <w:t>10</w:t>
-            </w:r>
-          </w:p>
-        </w:tc>
-        <w:tc>
-          <w:tcPr>
-            <w:tcW w:w="2375" w:type="dxa"/>
-          </w:tcPr>
-          <w:p>
-            <w:pPr>
-              <w:jc w:val="center"/>
-              <w:rPr>
-                <w:rFonts w:eastAsia="Times New Roman" w:cs="Times New Roman"/>
-                <w:sz w:val="22"/>
-                <w:szCs w:val="22"/>
-              </w:rPr>
-            </w:pPr>
-            <w:r>
-              <w:rPr>
-                <w:rStyle w:val="s1"/>
-                <w:sz w:val="22"/>
-                <w:szCs w:val="22"/>
-              </w:rPr>
-              <w:t>0.138</w:t>
-            </w:r>
-          </w:p>
-        </w:tc>
-      </w:tr>
-      <w:tr>
-        <w:trPr>
-          <w:trHeight w:val="247"/>
-          <w:jc w:val="center"/>
-        </w:trPr>
-        <w:tc>
-          <w:tcPr>
-            <w:tcW w:w="2375" w:type="dxa"/>
-          </w:tcPr>
-          <w:p>
-            <w:pPr>
-              <w:jc w:val="center"/>
-              <w:rPr>
-                <w:rFonts w:eastAsia="Times New Roman" w:cs="Times New Roman"/>
-                <w:sz w:val="22"/>
-                <w:szCs w:val="22"/>
-              </w:rPr>
-            </w:pPr>
-            <w:r>
-              <w:rPr>
-                <w:rStyle w:val="s1"/>
-                <w:sz w:val="22"/>
-                <w:szCs w:val="22"/>
-              </w:rPr>
-              <w:t>25</w:t>
-            </w:r>
-          </w:p>
-        </w:tc>
-        <w:tc>
-          <w:tcPr>
-            <w:tcW w:w="2375" w:type="dxa"/>
-          </w:tcPr>
-          <w:p>
-            <w:pPr>
-              <w:pStyle w:val="p1"/>
-              <w:jc w:val="center"/>
-              <w:rPr>
-                <w:rFonts w:asciiTheme="minorHAnsi" w:hAnsiTheme="minorHAnsi" w:cs="Arial Hebrew"/>
-                <w:sz w:val="22"/>
-                <w:szCs w:val="22"/>
-              </w:rPr>
-            </w:pPr>
-            <w:r>
-              <w:rPr>
-                <w:rStyle w:val="s1"/>
-                <w:rFonts w:asciiTheme="minorHAnsi" w:hAnsiTheme="minorHAnsi" w:cs="Arial Hebrew"/>
-                <w:sz w:val="22"/>
-                <w:szCs w:val="22"/>
-              </w:rPr>
-              <w:t>0.193</w:t>
-            </w:r>
-          </w:p>
-        </w:tc>
-      </w:tr>
-      <w:tr>
-        <w:trPr>
-          <w:trHeight w:val="240"/>
-          <w:jc w:val="center"/>
-        </w:trPr>
-        <w:tc>
-          <w:tcPr>
-            <w:tcW w:w="2375" w:type="dxa"/>
-          </w:tcPr>
-          <w:p>
-            <w:pPr>
-              <w:jc w:val="center"/>
-              <w:rPr>
-                <w:rFonts w:eastAsia="Times New Roman" w:cs="Times New Roman"/>
-                <w:sz w:val="22"/>
-                <w:szCs w:val="22"/>
-              </w:rPr>
-            </w:pPr>
-            <w:r>
-              <w:rPr>
-                <w:rStyle w:val="s1"/>
-                <w:sz w:val="22"/>
-                <w:szCs w:val="22"/>
-              </w:rPr>
-              <w:t>50</w:t>
-            </w:r>
-          </w:p>
-        </w:tc>
-        <w:tc>
-          <w:tcPr>
-            <w:tcW w:w="2375" w:type="dxa"/>
-          </w:tcPr>
-          <w:p>
-            <w:pPr>
-              <w:pStyle w:val="p1"/>
-              <w:jc w:val="center"/>
-              <w:rPr>
-                <w:rFonts w:asciiTheme="minorHAnsi" w:hAnsiTheme="minorHAnsi"/>
-                <w:sz w:val="22"/>
-                <w:szCs w:val="22"/>
-              </w:rPr>
-            </w:pPr>
-            <w:r>
-              <w:rPr>
-                <w:rStyle w:val="s1"/>
-                <w:rFonts w:asciiTheme="minorHAnsi" w:hAnsiTheme="minorHAnsi"/>
-                <w:sz w:val="22"/>
-                <w:szCs w:val="22"/>
-              </w:rPr>
-              <w:t>0.235</w:t>
-            </w:r>
-          </w:p>
-        </w:tc>
-      </w:tr>
-      <w:tr>
-        <w:trPr>
-          <w:trHeight w:val="247"/>
-          <w:jc w:val="center"/>
-        </w:trPr>
-        <w:tc>
-          <w:tcPr>
-            <w:tcW w:w="2375" w:type="dxa"/>
-          </w:tcPr>
-          <w:p>
-            <w:pPr>
-              <w:jc w:val="center"/>
-              <w:rPr>
-                <w:rFonts w:eastAsia="Times New Roman" w:cs="Times New Roman"/>
-                <w:sz w:val="22"/>
-                <w:szCs w:val="22"/>
-              </w:rPr>
-            </w:pPr>
-            <w:r>
-              <w:rPr>
-                <w:rStyle w:val="s1"/>
-                <w:sz w:val="22"/>
-                <w:szCs w:val="22"/>
-              </w:rPr>
-              <w:t>75</w:t>
-            </w:r>
-          </w:p>
-        </w:tc>
-        <w:tc>
-          <w:tcPr>
-            <w:tcW w:w="2375" w:type="dxa"/>
-          </w:tcPr>
-          <w:p>
-            <w:pPr>
-              <w:jc w:val="center"/>
-              <w:rPr>
-                <w:rFonts w:eastAsia="Times New Roman" w:cs="Times New Roman"/>
-                <w:sz w:val="22"/>
-                <w:szCs w:val="22"/>
-              </w:rPr>
-            </w:pPr>
-            <w:r>
-              <w:rPr>
-                <w:rStyle w:val="s1"/>
-                <w:sz w:val="22"/>
-                <w:szCs w:val="22"/>
-              </w:rPr>
-              <w:t>0.260</w:t>
-            </w:r>
-          </w:p>
-        </w:tc>
-      </w:tr>
-      <w:tr>
-        <w:trPr>
-          <w:trHeight w:val="240"/>
-          <w:jc w:val="center"/>
-        </w:trPr>
-        <w:tc>
-          <w:tcPr>
-            <w:tcW w:w="2375" w:type="dxa"/>
-          </w:tcPr>
-          <w:p>
-            <w:pPr>
-              <w:jc w:val="center"/>
-              <w:rPr>
-                <w:rStyle w:val="s1"/>
-                <w:sz w:val="22"/>
-                <w:szCs w:val="22"/>
-              </w:rPr>
-            </w:pPr>
-            <w:r>
-              <w:rPr>
-                <w:rStyle w:val="s1"/>
-                <w:sz w:val="22"/>
-                <w:szCs w:val="22"/>
-              </w:rPr>
-              <w:t>100</w:t>
-            </w:r>
-          </w:p>
-        </w:tc>
-        <w:tc>
-          <w:tcPr>
-            <w:tcW w:w="2375" w:type="dxa"/>
-          </w:tcPr>
-          <w:p>
-            <w:pPr>
-              <w:pStyle w:val="p1"/>
-              <w:jc w:val="center"/>
-              <w:rPr>
-                <w:rStyle w:val="s1"/>
-                <w:rFonts w:asciiTheme="minorHAnsi" w:hAnsiTheme="minorHAnsi"/>
-                <w:sz w:val="22"/>
-                <w:szCs w:val="22"/>
-              </w:rPr>
-            </w:pPr>
-            <w:r>
-              <w:rPr>
-                <w:rStyle w:val="s1"/>
-                <w:rFonts w:asciiTheme="minorHAnsi" w:hAnsiTheme="minorHAnsi"/>
-                <w:sz w:val="22"/>
-                <w:szCs w:val="22"/>
-              </w:rPr>
-              <w:t>0.277</w:t>
-            </w:r>
-          </w:p>
-        </w:tc>
-      </w:tr>
-      <w:tr>
-        <w:trPr>
-          <w:trHeight w:val="218"/>
-          <w:jc w:val="center"/>
-        </w:trPr>
-        <w:tc>
-          <w:tcPr>
-            <w:tcW w:w="2375" w:type="dxa"/>
-          </w:tcPr>
-          <w:p>
-            <w:pPr>
-              <w:jc w:val="center"/>
-              <w:rPr>
-                <w:rStyle w:val="s1"/>
-                <w:sz w:val="22"/>
-                <w:szCs w:val="22"/>
-              </w:rPr>
-            </w:pPr>
-            <w:r>
-              <w:rPr>
-                <w:rStyle w:val="s1"/>
-                <w:sz w:val="22"/>
-                <w:szCs w:val="22"/>
-              </w:rPr>
-              <w:t>200</w:t>
-            </w:r>
-          </w:p>
-        </w:tc>
-        <w:tc>
-          <w:tcPr>
-            <w:tcW w:w="2375" w:type="dxa"/>
-          </w:tcPr>
-          <w:p>
-            <w:pPr>
-              <w:pStyle w:val="p1"/>
-              <w:jc w:val="center"/>
-              <w:rPr>
-                <w:rStyle w:val="s1"/>
-                <w:rFonts w:asciiTheme="minorHAnsi" w:hAnsiTheme="minorHAnsi"/>
-                <w:sz w:val="22"/>
-                <w:szCs w:val="22"/>
-              </w:rPr>
-            </w:pPr>
-            <w:r>
-              <w:rPr>
-                <w:rStyle w:val="s1"/>
-                <w:rFonts w:asciiTheme="minorHAnsi" w:hAnsiTheme="minorHAnsi"/>
+        <w:tc>
+          <w:tcPr>
+            <w:tcW w:w="2204" w:type="dxa"/>
+          </w:tcPr>
+          <w:p>
+            <w:pPr>
+              <w:jc w:val="center"/>
+              <w:rPr>
+                <w:rStyle w:val="s1"/>
+                <w:sz w:val="22"/>
+                <w:szCs w:val="22"/>
+              </w:rPr>
+            </w:pPr>
+            <w:r>
+              <w:rPr>
+                <w:rStyle w:val="s1"/>
                 <w:sz w:val="22"/>
                 <w:szCs w:val="22"/>
               </w:rPr>
@@ -1482,7 +2001,7 @@
                     </pic:cNvPicPr>
                   </pic:nvPicPr>
                   <pic:blipFill>
-                    <a:blip r:embed="rId7">
+                    <a:blip r:embed="rId8">
                       <a:extLst>
                         <a:ext uri="{28A0092B-C50C-407E-A947-70E740481C1C}">
                           <a14:useLocalDpi xmlns:a14="http://schemas.microsoft.com/office/drawing/2010/main" val="0"/>
@@ -1526,6 +2045,7 @@
     <w:p>
       <w:pPr>
         <w:ind w:firstLine="720"/>
+        <w:jc w:val="both"/>
         <w:rPr>
           <w:rFonts w:eastAsia="Times New Roman" w:cs="Times New Roman"/>
           <w:sz w:val="22"/>
@@ -2372,7 +2892,7 @@
 </file>
 
 <file path=customXml/itemProps1.xml><?xml version="1.0" encoding="utf-8"?>
-<ds:datastoreItem xmlns:ds="http://schemas.openxmlformats.org/officeDocument/2006/customXml" ds:itemID="{3E826786-551B-DA49-9F49-7B72039AC0A9}">
+<ds:datastoreItem xmlns:ds="http://schemas.openxmlformats.org/officeDocument/2006/customXml" ds:itemID="{A0EFCC5D-1A07-464A-BEC8-9EEA331050A8}">
   <ds:schemaRefs>
     <ds:schemaRef ds:uri="http://schemas.openxmlformats.org/officeDocument/2006/bibliography"/>
   </ds:schemaRefs>

</xml_diff>